<commit_message>
jegyzőkönyvek hozzáadva a mellékletekhez
</commit_message>
<xml_diff>
--- a/document/2. Kidolgozás/Rendszerterv kidolgozás.docx
+++ b/document/2. Kidolgozás/Rendszerterv kidolgozás.docx
@@ -2712,12 +2712,7 @@
         <w:jc w:val="both"/>
       </w:pPr>
       <w:r>
-        <w:t xml:space="preserve">Mivel betegellátással kapcsolatos bizalmas adatokról és </w:t>
-      </w:r>
-      <w:bookmarkStart w:id="1" w:name="_GoBack"/>
-      <w:bookmarkEnd w:id="1"/>
-      <w:r>
-        <w:t xml:space="preserve">nagyfokú felelősséggel járó eljárások adminisztrálásáról van szó, ezért fontos szempont a biztonságos adattárolás és jogosultságok felhasználói szerepkörök szerinti kezelése. Kritikus műveletek kezdeményezése esetén (pl. műtét) szükséges lehet az ismételt azonosítás. Az adatok egy központi adatbázis szerverről érhetőek el, ez az adatok jogosultságok mentén történő differenciált hozzáférését is lehetővé teszi. </w:t>
+        <w:t xml:space="preserve">Mivel betegellátással kapcsolatos bizalmas adatokról és nagyfokú felelősséggel járó eljárások adminisztrálásáról van szó, ezért fontos szempont a biztonságos adattárolás és jogosultságok felhasználói szerepkörök szerinti kezelése. Kritikus műveletek kezdeményezése esetén (pl. műtét) szükséges lehet az ismételt azonosítás. Az adatok egy központi adatbázis szerverről érhetőek el, ez az adatok jogosultságok mentén történő differenciált hozzáférését is lehetővé teszi. </w:t>
       </w:r>
     </w:p>
     <w:p>
@@ -2827,12 +2822,12 @@
         <w:pStyle w:val="Heading1"/>
         <w:jc w:val="both"/>
       </w:pPr>
-      <w:bookmarkStart w:id="2" w:name="_Toc447310257"/>
+      <w:bookmarkStart w:id="1" w:name="_Toc447310257"/>
       <w:r>
         <w:lastRenderedPageBreak/>
         <w:t>A rendszer környezete</w:t>
       </w:r>
-      <w:bookmarkEnd w:id="2"/>
+      <w:bookmarkEnd w:id="1"/>
     </w:p>
     <w:p>
       <w:pPr>
@@ -3082,12 +3077,12 @@
       <w:pPr>
         <w:pStyle w:val="Heading1"/>
       </w:pPr>
-      <w:bookmarkStart w:id="3" w:name="_Toc447310258"/>
+      <w:bookmarkStart w:id="2" w:name="_Toc447310258"/>
       <w:r>
         <w:lastRenderedPageBreak/>
         <w:t>A rendszer szerkezete</w:t>
       </w:r>
-      <w:bookmarkEnd w:id="3"/>
+      <w:bookmarkEnd w:id="2"/>
     </w:p>
     <w:p/>
     <w:p>
@@ -3244,12 +3239,12 @@
       <w:r>
         <w:br w:type="page"/>
       </w:r>
-      <w:bookmarkStart w:id="4" w:name="_Toc447310259"/>
+      <w:bookmarkStart w:id="3" w:name="_Toc447310259"/>
       <w:r>
         <w:lastRenderedPageBreak/>
         <w:t>HospitalManagement alrendszer</w:t>
       </w:r>
-      <w:bookmarkEnd w:id="4"/>
+      <w:bookmarkEnd w:id="3"/>
       <w:r>
         <w:t xml:space="preserve"> </w:t>
       </w:r>
@@ -3385,7 +3380,7 @@
       <w:pPr>
         <w:pStyle w:val="Heading3"/>
       </w:pPr>
-      <w:bookmarkStart w:id="5" w:name="_Toc447310260"/>
+      <w:bookmarkStart w:id="4" w:name="_Toc447310260"/>
       <w:proofErr w:type="spellStart"/>
       <w:r>
         <w:lastRenderedPageBreak/>
@@ -3395,7 +3390,7 @@
       <w:r>
         <w:t xml:space="preserve"> osztály</w:t>
       </w:r>
-      <w:bookmarkEnd w:id="5"/>
+      <w:bookmarkEnd w:id="4"/>
     </w:p>
     <w:p>
       <w:pPr>
@@ -3576,11 +3571,11 @@
       <w:pPr>
         <w:pStyle w:val="Heading3"/>
       </w:pPr>
-      <w:bookmarkStart w:id="6" w:name="_Toc447310261"/>
+      <w:bookmarkStart w:id="5" w:name="_Toc447310261"/>
       <w:r>
         <w:t>Unit osztály</w:t>
       </w:r>
-      <w:bookmarkEnd w:id="6"/>
+      <w:bookmarkEnd w:id="5"/>
     </w:p>
     <w:p>
       <w:pPr>
@@ -3719,7 +3714,7 @@
       <w:r>
         <w:br w:type="page"/>
       </w:r>
-      <w:bookmarkStart w:id="7" w:name="_Toc447310262"/>
+      <w:bookmarkStart w:id="6" w:name="_Toc447310262"/>
       <w:proofErr w:type="spellStart"/>
       <w:r>
         <w:lastRenderedPageBreak/>
@@ -3729,7 +3724,7 @@
       <w:r>
         <w:t xml:space="preserve"> osztály</w:t>
       </w:r>
-      <w:bookmarkEnd w:id="7"/>
+      <w:bookmarkEnd w:id="6"/>
     </w:p>
     <w:p>
       <w:pPr>
@@ -3920,7 +3915,7 @@
       <w:pPr>
         <w:pStyle w:val="Heading3"/>
       </w:pPr>
-      <w:bookmarkStart w:id="8" w:name="_Toc447310263"/>
+      <w:bookmarkStart w:id="7" w:name="_Toc447310263"/>
       <w:proofErr w:type="spellStart"/>
       <w:r>
         <w:t>Department</w:t>
@@ -3929,7 +3924,7 @@
       <w:r>
         <w:t xml:space="preserve"> osztály</w:t>
       </w:r>
-      <w:bookmarkEnd w:id="8"/>
+      <w:bookmarkEnd w:id="7"/>
     </w:p>
     <w:p>
       <w:pPr>
@@ -4075,7 +4070,7 @@
       <w:pPr>
         <w:pStyle w:val="Heading3"/>
       </w:pPr>
-      <w:bookmarkStart w:id="9" w:name="_Toc447310264"/>
+      <w:bookmarkStart w:id="8" w:name="_Toc447310264"/>
       <w:proofErr w:type="spellStart"/>
       <w:r>
         <w:lastRenderedPageBreak/>
@@ -4085,7 +4080,7 @@
       <w:r>
         <w:t xml:space="preserve"> osztály</w:t>
       </w:r>
-      <w:bookmarkEnd w:id="9"/>
+      <w:bookmarkEnd w:id="8"/>
     </w:p>
     <w:p>
       <w:pPr>
@@ -4260,7 +4255,7 @@
       <w:pPr>
         <w:pStyle w:val="Heading3"/>
       </w:pPr>
-      <w:bookmarkStart w:id="10" w:name="_Toc447310265"/>
+      <w:bookmarkStart w:id="9" w:name="_Toc447310265"/>
       <w:proofErr w:type="spellStart"/>
       <w:r>
         <w:t>Person</w:t>
@@ -4269,7 +4264,7 @@
       <w:r>
         <w:t xml:space="preserve"> osztály</w:t>
       </w:r>
-      <w:bookmarkEnd w:id="10"/>
+      <w:bookmarkEnd w:id="9"/>
     </w:p>
     <w:p>
       <w:pPr>
@@ -4442,7 +4437,7 @@
       <w:pPr>
         <w:pStyle w:val="Heading3"/>
       </w:pPr>
-      <w:bookmarkStart w:id="11" w:name="_Toc447310266"/>
+      <w:bookmarkStart w:id="10" w:name="_Toc447310266"/>
       <w:proofErr w:type="spellStart"/>
       <w:r>
         <w:t>Employee</w:t>
@@ -4451,7 +4446,7 @@
       <w:r>
         <w:t xml:space="preserve"> osztály</w:t>
       </w:r>
-      <w:bookmarkEnd w:id="11"/>
+      <w:bookmarkEnd w:id="10"/>
     </w:p>
     <w:p>
       <w:pPr>
@@ -4523,7 +4518,7 @@
       <w:pPr>
         <w:pStyle w:val="Heading3"/>
       </w:pPr>
-      <w:bookmarkStart w:id="12" w:name="_Toc447310267"/>
+      <w:bookmarkStart w:id="11" w:name="_Toc447310267"/>
       <w:proofErr w:type="spellStart"/>
       <w:r>
         <w:lastRenderedPageBreak/>
@@ -4533,7 +4528,7 @@
       <w:r>
         <w:t xml:space="preserve"> interfész</w:t>
       </w:r>
-      <w:bookmarkEnd w:id="12"/>
+      <w:bookmarkEnd w:id="11"/>
     </w:p>
     <w:p>
       <w:pPr>
@@ -5013,7 +5008,7 @@
       <w:r>
         <w:br w:type="page"/>
       </w:r>
-      <w:bookmarkStart w:id="13" w:name="_Toc447310268"/>
+      <w:bookmarkStart w:id="12" w:name="_Toc447310268"/>
       <w:proofErr w:type="spellStart"/>
       <w:r>
         <w:lastRenderedPageBreak/>
@@ -5023,7 +5018,7 @@
       <w:r>
         <w:t xml:space="preserve"> interfész</w:t>
       </w:r>
-      <w:bookmarkEnd w:id="13"/>
+      <w:bookmarkEnd w:id="12"/>
     </w:p>
     <w:p>
       <w:pPr>
@@ -6158,12 +6153,12 @@
       <w:pPr>
         <w:pStyle w:val="Heading2"/>
       </w:pPr>
-      <w:bookmarkStart w:id="14" w:name="_Toc447310269"/>
+      <w:bookmarkStart w:id="13" w:name="_Toc447310269"/>
       <w:r>
         <w:lastRenderedPageBreak/>
         <w:t>PatientManagement alrendszer</w:t>
       </w:r>
-      <w:bookmarkEnd w:id="14"/>
+      <w:bookmarkEnd w:id="13"/>
     </w:p>
     <w:p/>
     <w:p>
@@ -6289,7 +6284,7 @@
       <w:pPr>
         <w:pStyle w:val="Heading3"/>
       </w:pPr>
-      <w:bookmarkStart w:id="15" w:name="_Toc447310270"/>
+      <w:bookmarkStart w:id="14" w:name="_Toc447310270"/>
       <w:proofErr w:type="spellStart"/>
       <w:r>
         <w:lastRenderedPageBreak/>
@@ -6302,7 +6297,7 @@
       <w:r>
         <w:t xml:space="preserve"> osztály</w:t>
       </w:r>
-      <w:bookmarkEnd w:id="15"/>
+      <w:bookmarkEnd w:id="14"/>
     </w:p>
     <w:p>
       <w:pPr>
@@ -6614,7 +6609,7 @@
       <w:pPr>
         <w:pStyle w:val="Heading3"/>
       </w:pPr>
-      <w:bookmarkStart w:id="16" w:name="_Toc447310271"/>
+      <w:bookmarkStart w:id="15" w:name="_Toc447310271"/>
       <w:proofErr w:type="spellStart"/>
       <w:r>
         <w:t>Patient</w:t>
@@ -6642,7 +6637,7 @@
       <w:r>
         <w:t xml:space="preserve"> osztály</w:t>
       </w:r>
-      <w:bookmarkEnd w:id="16"/>
+      <w:bookmarkEnd w:id="15"/>
     </w:p>
     <w:p>
       <w:pPr>
@@ -6994,7 +6989,7 @@
       <w:pPr>
         <w:pStyle w:val="Heading3"/>
       </w:pPr>
-      <w:bookmarkStart w:id="17" w:name="_Toc447310272"/>
+      <w:bookmarkStart w:id="16" w:name="_Toc447310272"/>
       <w:proofErr w:type="spellStart"/>
       <w:r>
         <w:t>Procedure</w:t>
@@ -7003,7 +6998,7 @@
       <w:r>
         <w:t xml:space="preserve"> osztály</w:t>
       </w:r>
-      <w:bookmarkEnd w:id="17"/>
+      <w:bookmarkEnd w:id="16"/>
       <w:r>
         <w:t xml:space="preserve"> </w:t>
       </w:r>
@@ -7356,12 +7351,12 @@
       <w:pPr>
         <w:pStyle w:val="Heading2"/>
       </w:pPr>
-      <w:bookmarkStart w:id="18" w:name="_Toc447310273"/>
+      <w:bookmarkStart w:id="17" w:name="_Toc447310273"/>
       <w:r>
         <w:lastRenderedPageBreak/>
         <w:t>InventoryManagement alrendszer</w:t>
       </w:r>
-      <w:bookmarkEnd w:id="18"/>
+      <w:bookmarkEnd w:id="17"/>
     </w:p>
     <w:p>
       <w:pPr>
@@ -7456,7 +7451,7 @@
       <w:r>
         <w:t xml:space="preserve"> </w:t>
       </w:r>
-      <w:bookmarkStart w:id="19" w:name="_Toc447310274"/>
+      <w:bookmarkStart w:id="18" w:name="_Toc447310274"/>
       <w:proofErr w:type="spellStart"/>
       <w:r>
         <w:t>IInventoryManager</w:t>
@@ -7465,53 +7460,164 @@
       <w:r>
         <w:t xml:space="preserve"> interfész</w:t>
       </w:r>
+      <w:bookmarkEnd w:id="18"/>
+    </w:p>
+    <w:p>
+      <w:pPr>
+        <w:jc w:val="both"/>
+      </w:pPr>
+      <w:r>
+        <w:t xml:space="preserve">Ez az interfész biztosítja a kapcsolatot a megjelenítési réteg és az alkalmazásréteg eszközkezelő logikája között. Két metódust definiál, melyek az </w:t>
+      </w:r>
+      <w:proofErr w:type="spellStart"/>
+      <w:r>
+        <w:t>InventoryManager</w:t>
+      </w:r>
+      <w:proofErr w:type="spellEnd"/>
+      <w:r>
+        <w:t xml:space="preserve"> osztályban vannak implementálva. Ezek felelnek új eszközbejegyzés létrehozásáért (</w:t>
+      </w:r>
+      <w:proofErr w:type="spellStart"/>
+      <w:proofErr w:type="gramStart"/>
+      <w:r>
+        <w:t>CreateNewInventoryItem</w:t>
+      </w:r>
+      <w:proofErr w:type="spellEnd"/>
+      <w:r>
+        <w:t>(</w:t>
+      </w:r>
+      <w:proofErr w:type="gramEnd"/>
+      <w:r>
+        <w:t>)) és egy eszköz szabad mennyiségének változtatásáért (</w:t>
+      </w:r>
+      <w:proofErr w:type="spellStart"/>
+      <w:r>
+        <w:t>UpdateQuantity</w:t>
+      </w:r>
+      <w:proofErr w:type="spellEnd"/>
+      <w:r>
+        <w:t>()).</w:t>
+      </w:r>
+    </w:p>
+    <w:p>
+      <w:pPr>
+        <w:pStyle w:val="Heading3"/>
+      </w:pPr>
+      <w:bookmarkStart w:id="19" w:name="_Toc447310275"/>
+      <w:proofErr w:type="spellStart"/>
+      <w:r>
+        <w:t>InventoryManager</w:t>
+      </w:r>
+      <w:proofErr w:type="spellEnd"/>
+      <w:r>
+        <w:t xml:space="preserve"> osztály</w:t>
+      </w:r>
       <w:bookmarkEnd w:id="19"/>
     </w:p>
     <w:p>
+      <w:r>
+        <w:t>Az a</w:t>
+      </w:r>
+      <w:r>
+        <w:t>lrendszer aktív osztálya, amely</w:t>
+      </w:r>
+      <w:r>
+        <w:t xml:space="preserve"> az alkalmazás futása során egyetlen példányba</w:t>
+      </w:r>
+      <w:r>
+        <w:t>n létezik és végigköveti annak</w:t>
+      </w:r>
+      <w:r>
+        <w:t xml:space="preserve"> </w:t>
+      </w:r>
+      <w:r>
+        <w:t>é</w:t>
+      </w:r>
+      <w:r>
+        <w:t>lettartamát.</w:t>
+      </w:r>
+    </w:p>
+    <w:p>
       <w:pPr>
         <w:jc w:val="both"/>
       </w:pPr>
       <w:r>
-        <w:t xml:space="preserve">Ez az interfész biztosítja a kapcsolatot a megjelenítési réteg és az alkalmazásréteg eszközkezelő logikája között. Két metódust definiál, melyek az </w:t>
-      </w:r>
-      <w:proofErr w:type="spellStart"/>
-      <w:r>
-        <w:t>InventoryManager</w:t>
-      </w:r>
-      <w:proofErr w:type="spellEnd"/>
-      <w:r>
-        <w:t xml:space="preserve"> osztályban vannak implementálva. Ezek felelnek új eszközbejegyzés létrehozásáért (</w:t>
-      </w:r>
-      <w:proofErr w:type="spellStart"/>
-      <w:proofErr w:type="gramStart"/>
-      <w:r>
-        <w:t>CreateNewInventoryItem</w:t>
-      </w:r>
-      <w:proofErr w:type="spellEnd"/>
-      <w:r>
-        <w:t>(</w:t>
-      </w:r>
-      <w:proofErr w:type="gramEnd"/>
-      <w:r>
-        <w:t>)) és egy eszköz szabad mennyiségének változtatásáért (</w:t>
-      </w:r>
-      <w:proofErr w:type="spellStart"/>
-      <w:r>
-        <w:t>UpdateQuantity</w:t>
-      </w:r>
-      <w:proofErr w:type="spellEnd"/>
-      <w:r>
-        <w:t>()).</w:t>
+        <w:t xml:space="preserve">Az osztály adattagjai mind privát elérésűek melyek publikus tulajdonságokon keresztül érhetőek el. Az </w:t>
+      </w:r>
+      <w:proofErr w:type="spellStart"/>
+      <w:r>
+        <w:t>AppManager</w:t>
+      </w:r>
+      <w:proofErr w:type="spellEnd"/>
+      <w:r>
+        <w:t xml:space="preserve"> tulajdonságon keresztül </w:t>
+      </w:r>
+      <w:r>
+        <w:t xml:space="preserve">érhető el az alkalmazás objektum. Az </w:t>
+      </w:r>
+      <w:proofErr w:type="spellStart"/>
+      <w:r>
+        <w:t>Inventory</w:t>
+      </w:r>
+      <w:proofErr w:type="spellEnd"/>
+      <w:r>
+        <w:t xml:space="preserve"> tulajdonságon keresztül manipulálható az eszköznyilvántartás, amely </w:t>
+      </w:r>
+      <w:proofErr w:type="spellStart"/>
+      <w:r>
+        <w:t>InventoryItem</w:t>
+      </w:r>
+      <w:proofErr w:type="spellEnd"/>
+      <w:r>
+        <w:t xml:space="preserve"> objektumok listája. A </w:t>
+      </w:r>
+      <w:proofErr w:type="spellStart"/>
+      <w:r>
+        <w:t>nextId</w:t>
+      </w:r>
+      <w:proofErr w:type="spellEnd"/>
+      <w:r>
+        <w:t xml:space="preserve"> egész típusú mező a következő szabad sorszámot tárolja, amit egy </w:t>
+      </w:r>
+      <w:proofErr w:type="spellStart"/>
+      <w:r>
+        <w:t>InventoryItem</w:t>
+      </w:r>
+      <w:proofErr w:type="spellEnd"/>
+      <w:r>
+        <w:t xml:space="preserve"> objektum egyedi azonosítója felvehet. </w:t>
+      </w:r>
+    </w:p>
+    <w:p>
+      <w:pPr>
+        <w:jc w:val="both"/>
+      </w:pPr>
+      <w:r>
+        <w:t xml:space="preserve">Az osztály </w:t>
+      </w:r>
+      <w:r>
+        <w:t xml:space="preserve">implementálja az </w:t>
+      </w:r>
+      <w:proofErr w:type="spellStart"/>
+      <w:r>
+        <w:t>IInventoryManager</w:t>
+      </w:r>
+      <w:proofErr w:type="spellEnd"/>
+      <w:r>
+        <w:t xml:space="preserve"> interfészben definiált metódusokat</w:t>
+      </w:r>
+      <w:r>
+        <w:t xml:space="preserve">. </w:t>
       </w:r>
     </w:p>
     <w:p>
       <w:pPr>
         <w:pStyle w:val="Heading3"/>
       </w:pPr>
-      <w:bookmarkStart w:id="20" w:name="_Toc447310275"/>
-      <w:proofErr w:type="spellStart"/>
-      <w:r>
-        <w:t>InventoryManager</w:t>
+      <w:bookmarkStart w:id="20" w:name="_Toc447310276"/>
+      <w:proofErr w:type="spellStart"/>
+      <w:r>
+        <w:t>InventoryItem</w:t>
       </w:r>
       <w:proofErr w:type="spellEnd"/>
       <w:r>
@@ -7520,173 +7626,62 @@
       <w:bookmarkEnd w:id="20"/>
     </w:p>
     <w:p>
-      <w:r>
-        <w:t>Az a</w:t>
-      </w:r>
-      <w:r>
-        <w:t>lrendszer aktív osztálya, amely</w:t>
-      </w:r>
-      <w:r>
-        <w:t xml:space="preserve"> az alkalmazás futása során egyetlen példányba</w:t>
-      </w:r>
-      <w:r>
-        <w:t>n létezik és végigköveti annak</w:t>
-      </w:r>
-      <w:r>
-        <w:t xml:space="preserve"> </w:t>
-      </w:r>
-      <w:r>
-        <w:t>é</w:t>
-      </w:r>
-      <w:r>
-        <w:t>lettartamát.</w:t>
-      </w:r>
-    </w:p>
-    <w:p>
       <w:pPr>
         <w:jc w:val="both"/>
       </w:pPr>
       <w:r>
-        <w:t xml:space="preserve">Az osztály adattagjai mind privát elérésűek melyek publikus tulajdonságokon keresztül érhetőek el. Az </w:t>
-      </w:r>
-      <w:proofErr w:type="spellStart"/>
-      <w:r>
-        <w:t>AppManager</w:t>
-      </w:r>
-      <w:proofErr w:type="spellEnd"/>
-      <w:r>
-        <w:t xml:space="preserve"> tulajdonságon keresztül </w:t>
-      </w:r>
-      <w:r>
-        <w:t xml:space="preserve">érhető el az alkalmazás objektum. Az </w:t>
-      </w:r>
-      <w:proofErr w:type="spellStart"/>
-      <w:r>
-        <w:t>Inventory</w:t>
-      </w:r>
-      <w:proofErr w:type="spellEnd"/>
-      <w:r>
-        <w:t xml:space="preserve"> tulajdonságon keresztül manipulálható az eszköznyilvántartás, amely </w:t>
-      </w:r>
-      <w:proofErr w:type="spellStart"/>
-      <w:r>
-        <w:t>InventoryItem</w:t>
-      </w:r>
-      <w:proofErr w:type="spellEnd"/>
-      <w:r>
-        <w:t xml:space="preserve"> objektumok listája. A </w:t>
-      </w:r>
-      <w:proofErr w:type="spellStart"/>
-      <w:r>
-        <w:t>nextId</w:t>
-      </w:r>
-      <w:proofErr w:type="spellEnd"/>
-      <w:r>
-        <w:t xml:space="preserve"> egész típusú mező a következő szabad sorszámot tárolja, amit egy </w:t>
-      </w:r>
-      <w:proofErr w:type="spellStart"/>
-      <w:r>
-        <w:t>InventoryItem</w:t>
-      </w:r>
-      <w:proofErr w:type="spellEnd"/>
-      <w:r>
-        <w:t xml:space="preserve"> objektum egyedi azonosítója felvehet. </w:t>
-      </w:r>
-    </w:p>
-    <w:p>
-      <w:pPr>
-        <w:jc w:val="both"/>
-      </w:pPr>
-      <w:r>
-        <w:t xml:space="preserve">Az osztály </w:t>
-      </w:r>
-      <w:r>
-        <w:t xml:space="preserve">implementálja az </w:t>
-      </w:r>
-      <w:proofErr w:type="spellStart"/>
-      <w:r>
-        <w:t>IInventoryManager</w:t>
-      </w:r>
-      <w:proofErr w:type="spellEnd"/>
-      <w:r>
-        <w:t xml:space="preserve"> interfészben definiált metódusokat</w:t>
-      </w:r>
-      <w:r>
-        <w:t xml:space="preserve">. </w:t>
+        <w:t xml:space="preserve">Ez az osztály reprezentálja az eszköznyilvántartás egy bejegyzését. </w:t>
+      </w:r>
+      <w:r>
+        <w:t>Minden bejegyzés egész típusú egyedi azonosítóval (</w:t>
+      </w:r>
+      <w:proofErr w:type="spellStart"/>
+      <w:r>
+        <w:t>id</w:t>
+      </w:r>
+      <w:proofErr w:type="spellEnd"/>
+      <w:r>
+        <w:t xml:space="preserve">), </w:t>
+      </w:r>
+      <w:proofErr w:type="spellStart"/>
+      <w:r>
+        <w:t>string</w:t>
+      </w:r>
+      <w:proofErr w:type="spellEnd"/>
+      <w:r>
+        <w:t xml:space="preserve"> típusú névvel (</w:t>
+      </w:r>
+      <w:proofErr w:type="spellStart"/>
+      <w:r>
+        <w:t>name</w:t>
+      </w:r>
+      <w:proofErr w:type="spellEnd"/>
+      <w:r>
+        <w:t>), egész típusú mennyiséggel (</w:t>
+      </w:r>
+      <w:proofErr w:type="spellStart"/>
+      <w:r>
+        <w:t>quantity</w:t>
+      </w:r>
+      <w:proofErr w:type="spellEnd"/>
+      <w:r>
+        <w:t xml:space="preserve">) és felsorolás típusú mennyiségjelzővel (unit) rendelkezik. Az adattagok privát elérésűek, tulajdonságokon keresztül manipulálhatóak. </w:t>
       </w:r>
     </w:p>
     <w:p>
       <w:pPr>
         <w:pStyle w:val="Heading3"/>
       </w:pPr>
-      <w:bookmarkStart w:id="21" w:name="_Toc447310276"/>
-      <w:proofErr w:type="spellStart"/>
-      <w:r>
-        <w:t>InventoryItem</w:t>
-      </w:r>
-      <w:proofErr w:type="spellEnd"/>
-      <w:r>
-        <w:t xml:space="preserve"> osztály</w:t>
+      <w:bookmarkStart w:id="21" w:name="_Toc447310277"/>
+      <w:proofErr w:type="spellStart"/>
+      <w:r>
+        <w:t>InventoryType</w:t>
+      </w:r>
+      <w:proofErr w:type="spellEnd"/>
+      <w:r>
+        <w:t xml:space="preserve"> enumeráció</w:t>
       </w:r>
       <w:bookmarkEnd w:id="21"/>
-    </w:p>
-    <w:p>
-      <w:pPr>
-        <w:jc w:val="both"/>
-      </w:pPr>
-      <w:r>
-        <w:t xml:space="preserve">Ez az osztály reprezentálja az eszköznyilvántartás egy bejegyzését. </w:t>
-      </w:r>
-      <w:r>
-        <w:t>Minden bejegyzés egész típusú egyedi azonosítóval (</w:t>
-      </w:r>
-      <w:proofErr w:type="spellStart"/>
-      <w:r>
-        <w:t>id</w:t>
-      </w:r>
-      <w:proofErr w:type="spellEnd"/>
-      <w:r>
-        <w:t xml:space="preserve">), </w:t>
-      </w:r>
-      <w:proofErr w:type="spellStart"/>
-      <w:r>
-        <w:t>string</w:t>
-      </w:r>
-      <w:proofErr w:type="spellEnd"/>
-      <w:r>
-        <w:t xml:space="preserve"> típusú névvel (</w:t>
-      </w:r>
-      <w:proofErr w:type="spellStart"/>
-      <w:r>
-        <w:t>name</w:t>
-      </w:r>
-      <w:proofErr w:type="spellEnd"/>
-      <w:r>
-        <w:t>), egész típusú mennyiséggel (</w:t>
-      </w:r>
-      <w:proofErr w:type="spellStart"/>
-      <w:r>
-        <w:t>quantity</w:t>
-      </w:r>
-      <w:proofErr w:type="spellEnd"/>
-      <w:r>
-        <w:t xml:space="preserve">) és felsorolás típusú mennyiségjelzővel (unit) rendelkezik. Az adattagok privát elérésűek, tulajdonságokon keresztül manipulálhatóak. </w:t>
-      </w:r>
-    </w:p>
-    <w:p>
-      <w:pPr>
-        <w:pStyle w:val="Heading3"/>
-      </w:pPr>
-      <w:bookmarkStart w:id="22" w:name="_Toc447310277"/>
-      <w:proofErr w:type="spellStart"/>
-      <w:r>
-        <w:t>InventoryType</w:t>
-      </w:r>
-      <w:proofErr w:type="spellEnd"/>
-      <w:r>
-        <w:t xml:space="preserve"> enumeráció</w:t>
-      </w:r>
-      <w:bookmarkEnd w:id="22"/>
     </w:p>
     <w:p>
       <w:r>
@@ -8119,12 +8114,12 @@
       <w:r>
         <w:br w:type="page"/>
       </w:r>
-      <w:bookmarkStart w:id="23" w:name="_Toc447310278"/>
+      <w:bookmarkStart w:id="22" w:name="_Toc447310278"/>
       <w:r>
         <w:lastRenderedPageBreak/>
         <w:t>ApplicationManagement alrendszer</w:t>
       </w:r>
-      <w:bookmarkEnd w:id="23"/>
+      <w:bookmarkEnd w:id="22"/>
     </w:p>
     <w:p>
       <w:pPr>
@@ -8261,7 +8256,7 @@
       <w:pPr>
         <w:pStyle w:val="Heading3"/>
       </w:pPr>
-      <w:bookmarkStart w:id="24" w:name="_Toc447310279"/>
+      <w:bookmarkStart w:id="23" w:name="_Toc447310279"/>
       <w:proofErr w:type="spellStart"/>
       <w:r>
         <w:t>IApplicationManagement</w:t>
@@ -8270,60 +8265,118 @@
       <w:r>
         <w:t xml:space="preserve"> interfész</w:t>
       </w:r>
+      <w:bookmarkEnd w:id="23"/>
+      <w:r>
+        <w:t xml:space="preserve"> </w:t>
+      </w:r>
+    </w:p>
+    <w:p>
+      <w:r>
+        <w:t xml:space="preserve">Ez az interfész biztosítja a kapcsolatot a megjelenítési réteg és az alkalmazásréteg </w:t>
+      </w:r>
+      <w:r>
+        <w:t>alkalmazás</w:t>
+      </w:r>
+      <w:r>
+        <w:t xml:space="preserve"> logikája között. </w:t>
+      </w:r>
+      <w:r>
+        <w:t>Egyetlen</w:t>
+      </w:r>
+      <w:r>
+        <w:t xml:space="preserve"> metódust </w:t>
+      </w:r>
+      <w:proofErr w:type="gramStart"/>
+      <w:r>
+        <w:t>definiál</w:t>
+      </w:r>
+      <w:proofErr w:type="gramEnd"/>
+      <w:r>
+        <w:t xml:space="preserve"> amely a felhasználó </w:t>
+      </w:r>
+      <w:proofErr w:type="spellStart"/>
+      <w:r>
+        <w:t>autentikációjáért</w:t>
+      </w:r>
+      <w:proofErr w:type="spellEnd"/>
+      <w:r>
+        <w:t xml:space="preserve"> felel (</w:t>
+      </w:r>
+      <w:proofErr w:type="spellStart"/>
+      <w:r>
+        <w:t>Authenticate</w:t>
+      </w:r>
+      <w:proofErr w:type="spellEnd"/>
+      <w:r>
+        <w:t>())</w:t>
+      </w:r>
+    </w:p>
+    <w:p>
+      <w:pPr>
+        <w:pStyle w:val="Heading3"/>
+      </w:pPr>
+      <w:bookmarkStart w:id="24" w:name="_Toc447310280"/>
+      <w:proofErr w:type="spellStart"/>
+      <w:r>
+        <w:t>ApplicationManager</w:t>
+      </w:r>
+      <w:proofErr w:type="spellEnd"/>
+      <w:r>
+        <w:t xml:space="preserve"> osztály</w:t>
+      </w:r>
       <w:bookmarkEnd w:id="24"/>
+    </w:p>
+    <w:p>
+      <w:r>
+        <w:t>Az alrendszer aktív osztálya, mely az alkalmazás futása során egyetlen példányba</w:t>
+      </w:r>
+      <w:r>
+        <w:t xml:space="preserve">n létezik és végigköveti </w:t>
+      </w:r>
+      <w:r>
+        <w:t>annak élettartamát</w:t>
+      </w:r>
+      <w:r>
+        <w:t>.</w:t>
+      </w:r>
+    </w:p>
+    <w:p>
       <w:r>
         <w:t xml:space="preserve"> </w:t>
       </w:r>
-    </w:p>
-    <w:p>
-      <w:r>
-        <w:t xml:space="preserve">Ez az interfész biztosítja a kapcsolatot a megjelenítési réteg és az alkalmazásréteg </w:t>
-      </w:r>
-      <w:r>
-        <w:t>alkalmazás</w:t>
-      </w:r>
-      <w:r>
-        <w:t xml:space="preserve"> logikája között. </w:t>
-      </w:r>
-      <w:r>
-        <w:t>Egyetlen</w:t>
-      </w:r>
-      <w:r>
-        <w:t xml:space="preserve"> metódust </w:t>
-      </w:r>
-      <w:proofErr w:type="gramStart"/>
-      <w:r>
-        <w:t>definiál</w:t>
-      </w:r>
-      <w:proofErr w:type="gramEnd"/>
-      <w:r>
-        <w:t xml:space="preserve"> amely a felhasználó </w:t>
-      </w:r>
-      <w:proofErr w:type="spellStart"/>
-      <w:r>
-        <w:t>autentikációjáért</w:t>
-      </w:r>
-      <w:proofErr w:type="spellEnd"/>
-      <w:r>
-        <w:t xml:space="preserve"> felel (</w:t>
-      </w:r>
-      <w:proofErr w:type="spellStart"/>
-      <w:r>
-        <w:t>Authenticate</w:t>
-      </w:r>
-      <w:proofErr w:type="spellEnd"/>
-      <w:r>
-        <w:t>())</w:t>
+      <w:r>
+        <w:t xml:space="preserve">Az osztály referenciákat tartalmaz a rendszer alrendszereit megvalósító osztályok 1-1 példányára, ezek privát adattagok, melyek tulajdonságokon keresztül érhetők el. </w:t>
+      </w:r>
+    </w:p>
+    <w:p>
+      <w:r>
+        <w:t xml:space="preserve">Egyetlen metódusa az </w:t>
+      </w:r>
+      <w:proofErr w:type="spellStart"/>
+      <w:r>
+        <w:t>IApplicationManager</w:t>
+      </w:r>
+      <w:proofErr w:type="spellEnd"/>
+      <w:r>
+        <w:t xml:space="preserve"> </w:t>
+      </w:r>
+      <w:proofErr w:type="spellStart"/>
+      <w:r>
+        <w:t>interdészben</w:t>
+      </w:r>
+      <w:proofErr w:type="spellEnd"/>
+      <w:r>
+        <w:t xml:space="preserve"> definiált metódust implementálja.</w:t>
       </w:r>
     </w:p>
     <w:p>
       <w:pPr>
         <w:pStyle w:val="Heading3"/>
       </w:pPr>
-      <w:bookmarkStart w:id="25" w:name="_Toc447310280"/>
-      <w:proofErr w:type="spellStart"/>
-      <w:r>
-        <w:t>ApplicationManager</w:t>
+      <w:bookmarkStart w:id="25" w:name="_Toc447310281"/>
+      <w:proofErr w:type="spellStart"/>
+      <w:r>
+        <w:t>ApplicationUser</w:t>
       </w:r>
       <w:proofErr w:type="spellEnd"/>
       <w:r>
@@ -8333,92 +8386,34 @@
     </w:p>
     <w:p>
       <w:r>
-        <w:t>Az alrendszer aktív osztálya, mely az alkalmazás futása során egyetlen példányba</w:t>
-      </w:r>
-      <w:r>
-        <w:t xml:space="preserve">n létezik és végigköveti </w:t>
-      </w:r>
-      <w:r>
-        <w:t>annak élettartamát</w:t>
-      </w:r>
-      <w:r>
-        <w:t>.</w:t>
-      </w:r>
-    </w:p>
-    <w:p>
-      <w:r>
-        <w:t xml:space="preserve"> </w:t>
-      </w:r>
-      <w:r>
-        <w:t xml:space="preserve">Az osztály referenciákat tartalmaz a rendszer alrendszereit megvalósító osztályok 1-1 példányára, ezek privát adattagok, melyek tulajdonságokon keresztül érhetők el. </w:t>
-      </w:r>
-    </w:p>
-    <w:p>
-      <w:r>
-        <w:t xml:space="preserve">Egyetlen metódusa az </w:t>
-      </w:r>
-      <w:proofErr w:type="spellStart"/>
-      <w:r>
-        <w:t>IApplicationManager</w:t>
-      </w:r>
-      <w:proofErr w:type="spellEnd"/>
-      <w:r>
-        <w:t xml:space="preserve"> </w:t>
-      </w:r>
-      <w:proofErr w:type="spellStart"/>
-      <w:r>
-        <w:t>interdészben</w:t>
-      </w:r>
-      <w:proofErr w:type="spellEnd"/>
-      <w:r>
-        <w:t xml:space="preserve"> definiált metódust implementálja.</w:t>
+        <w:t>Az alkalmazás felhasználóját reprezentálja</w:t>
+      </w:r>
+      <w:r>
+        <w:t xml:space="preserve"> annak nevét és szerepét tárolja, előbbit </w:t>
+      </w:r>
+      <w:proofErr w:type="spellStart"/>
+      <w:r>
+        <w:t>string</w:t>
+      </w:r>
+      <w:proofErr w:type="spellEnd"/>
+      <w:r>
+        <w:t xml:space="preserve">, utóbbit felsorolás típusú privát változóban. </w:t>
       </w:r>
     </w:p>
     <w:p>
       <w:pPr>
         <w:pStyle w:val="Heading3"/>
       </w:pPr>
-      <w:bookmarkStart w:id="26" w:name="_Toc447310281"/>
-      <w:proofErr w:type="spellStart"/>
-      <w:r>
-        <w:t>ApplicationUser</w:t>
-      </w:r>
-      <w:proofErr w:type="spellEnd"/>
-      <w:r>
-        <w:t xml:space="preserve"> osztály</w:t>
+      <w:bookmarkStart w:id="26" w:name="_Toc447310282"/>
+      <w:proofErr w:type="spellStart"/>
+      <w:r>
+        <w:t>Role</w:t>
+      </w:r>
+      <w:proofErr w:type="spellEnd"/>
+      <w:r>
+        <w:t xml:space="preserve"> enumeráció</w:t>
       </w:r>
       <w:bookmarkEnd w:id="26"/>
-    </w:p>
-    <w:p>
-      <w:r>
-        <w:t>Az alkalmazás felhasználóját reprezentálja</w:t>
-      </w:r>
-      <w:r>
-        <w:t xml:space="preserve"> annak nevét és szerepét tárolja, előbbit </w:t>
-      </w:r>
-      <w:proofErr w:type="spellStart"/>
-      <w:r>
-        <w:t>string</w:t>
-      </w:r>
-      <w:proofErr w:type="spellEnd"/>
-      <w:r>
-        <w:t xml:space="preserve">, utóbbit felsorolás típusú privát változóban. </w:t>
-      </w:r>
-    </w:p>
-    <w:p>
-      <w:pPr>
-        <w:pStyle w:val="Heading3"/>
-      </w:pPr>
-      <w:bookmarkStart w:id="27" w:name="_Toc447310282"/>
-      <w:proofErr w:type="spellStart"/>
-      <w:r>
-        <w:t>Role</w:t>
-      </w:r>
-      <w:proofErr w:type="spellEnd"/>
-      <w:r>
-        <w:t xml:space="preserve"> enumeráció</w:t>
-      </w:r>
-      <w:bookmarkEnd w:id="27"/>
     </w:p>
     <w:p>
       <w:r>
@@ -8651,23 +8646,23 @@
       <w:pPr>
         <w:pStyle w:val="Heading2"/>
       </w:pPr>
-      <w:bookmarkStart w:id="28" w:name="_Toc447310283"/>
+      <w:bookmarkStart w:id="27" w:name="_Toc447310283"/>
       <w:r>
         <w:lastRenderedPageBreak/>
         <w:t>WebDataManagement alrendszer</w:t>
       </w:r>
+      <w:bookmarkEnd w:id="27"/>
+    </w:p>
+    <w:p/>
+    <w:p>
+      <w:pPr>
+        <w:pStyle w:val="Heading3"/>
+      </w:pPr>
+      <w:bookmarkStart w:id="28" w:name="_Toc447310284"/>
+      <w:r>
+        <w:t>WebDataManagement</w:t>
+      </w:r>
       <w:bookmarkEnd w:id="28"/>
-    </w:p>
-    <w:p/>
-    <w:p>
-      <w:pPr>
-        <w:pStyle w:val="Heading3"/>
-      </w:pPr>
-      <w:bookmarkStart w:id="29" w:name="_Toc447310284"/>
-      <w:r>
-        <w:t>WebDataManagement</w:t>
-      </w:r>
-      <w:bookmarkEnd w:id="29"/>
     </w:p>
     <w:p>
       <w:pPr>
@@ -9208,11 +9203,11 @@
       <w:pPr>
         <w:pStyle w:val="Heading3"/>
       </w:pPr>
-      <w:bookmarkStart w:id="30" w:name="_Toc447310285"/>
+      <w:bookmarkStart w:id="29" w:name="_Toc447310285"/>
       <w:r>
         <w:t>Web felület</w:t>
       </w:r>
-      <w:bookmarkEnd w:id="30"/>
+      <w:bookmarkEnd w:id="29"/>
       <w:r>
         <w:t xml:space="preserve"> </w:t>
       </w:r>
@@ -10962,12 +10957,12 @@
           <w:numId w:val="5"/>
         </w:numPr>
       </w:pPr>
-      <w:bookmarkStart w:id="31" w:name="_Toc447310286"/>
+      <w:bookmarkStart w:id="30" w:name="_Toc447310286"/>
       <w:r>
         <w:lastRenderedPageBreak/>
         <w:t>melléklet – Használati eset modell</w:t>
       </w:r>
-      <w:bookmarkEnd w:id="31"/>
+      <w:bookmarkEnd w:id="30"/>
     </w:p>
     <w:p>
       <w:r>
@@ -10982,12 +10977,12 @@
           <w:numId w:val="5"/>
         </w:numPr>
       </w:pPr>
-      <w:bookmarkStart w:id="32" w:name="_Toc447310287"/>
+      <w:bookmarkStart w:id="31" w:name="_Toc447310287"/>
       <w:r>
         <w:lastRenderedPageBreak/>
         <w:t>melléklet – Analízis modell</w:t>
       </w:r>
-      <w:bookmarkEnd w:id="32"/>
+      <w:bookmarkEnd w:id="31"/>
     </w:p>
     <w:p>
       <w:r>
@@ -11002,12 +10997,1408 @@
           <w:numId w:val="5"/>
         </w:numPr>
       </w:pPr>
-      <w:bookmarkStart w:id="33" w:name="_Toc447310288"/>
+      <w:bookmarkStart w:id="32" w:name="_Toc447310288"/>
       <w:r>
         <w:lastRenderedPageBreak/>
         <w:t>melléklet – Jegyzőkönyvek</w:t>
       </w:r>
-      <w:bookmarkEnd w:id="33"/>
+      <w:bookmarkEnd w:id="32"/>
+    </w:p>
+    <w:p>
+      <w:pPr>
+        <w:rPr>
+          <w:rFonts w:asciiTheme="majorHAnsi" w:eastAsiaTheme="majorEastAsia" w:hAnsiTheme="majorHAnsi" w:cstheme="majorBidi"/>
+          <w:b/>
+          <w:bCs/>
+          <w:color w:val="365F91" w:themeColor="accent1" w:themeShade="BF"/>
+          <w:sz w:val="28"/>
+          <w:szCs w:val="28"/>
+        </w:rPr>
+      </w:pPr>
+      <w:r>
+        <w:br w:type="page"/>
+      </w:r>
+    </w:p>
+    <w:p>
+      <w:pPr>
+        <w:jc w:val="center"/>
+      </w:pPr>
+      <w:r>
+        <w:rPr>
+          <w:b/>
+          <w:bCs/>
+          <w:sz w:val="32"/>
+          <w:szCs w:val="32"/>
+          <w:u w:val="single"/>
+        </w:rPr>
+        <w:lastRenderedPageBreak/>
+        <w:t>Jegyzőkönyv</w:t>
+      </w:r>
+    </w:p>
+    <w:p/>
+    <w:p>
+      <w:r>
+        <w:rPr>
+          <w:b/>
+          <w:bCs/>
+        </w:rPr>
+        <w:t>Időpont</w:t>
+      </w:r>
+      <w:r>
+        <w:t>: 2016.03.27.</w:t>
+      </w:r>
+    </w:p>
+    <w:p>
+      <w:r>
+        <w:t xml:space="preserve">Jelen vannak: </w:t>
+      </w:r>
+    </w:p>
+    <w:p>
+      <w:pPr>
+        <w:ind w:firstLine="708"/>
+      </w:pPr>
+      <w:proofErr w:type="spellStart"/>
+      <w:r>
+        <w:t>Breier</w:t>
+      </w:r>
+      <w:proofErr w:type="spellEnd"/>
+      <w:r>
+        <w:t xml:space="preserve"> Balázs – Kapcsolattartó</w:t>
+      </w:r>
+    </w:p>
+    <w:p>
+      <w:pPr>
+        <w:ind w:firstLine="708"/>
+      </w:pPr>
+      <w:r>
+        <w:t xml:space="preserve">Owczarek Artúr </w:t>
+      </w:r>
+      <w:proofErr w:type="gramStart"/>
+      <w:r>
+        <w:t>–  Adminisztrátor</w:t>
+      </w:r>
+      <w:proofErr w:type="gramEnd"/>
+    </w:p>
+    <w:p>
+      <w:pPr>
+        <w:ind w:firstLine="708"/>
+      </w:pPr>
+      <w:r>
+        <w:t xml:space="preserve">Hazai Péter – </w:t>
+      </w:r>
+      <w:proofErr w:type="gramStart"/>
+      <w:r>
+        <w:t>Projekt vezető</w:t>
+      </w:r>
+      <w:proofErr w:type="gramEnd"/>
+    </w:p>
+    <w:p>
+      <w:pPr>
+        <w:ind w:firstLine="708"/>
+      </w:pPr>
+      <w:proofErr w:type="spellStart"/>
+      <w:r>
+        <w:t>Stricker</w:t>
+      </w:r>
+      <w:proofErr w:type="spellEnd"/>
+      <w:r>
+        <w:t xml:space="preserve"> Balázs – Demonstrátor</w:t>
+      </w:r>
+    </w:p>
+    <w:p>
+      <w:pPr>
+        <w:ind w:firstLine="708"/>
+        <w:jc w:val="both"/>
+      </w:pPr>
+    </w:p>
+    <w:p>
+      <w:pPr>
+        <w:ind w:firstLine="708"/>
+        <w:jc w:val="both"/>
+      </w:pPr>
+    </w:p>
+    <w:p>
+      <w:pPr>
+        <w:jc w:val="both"/>
+        <w:rPr>
+          <w:rFonts w:ascii="Calibri" w:eastAsia="Calibri" w:hAnsi="Calibri" w:cs="Calibri"/>
+        </w:rPr>
+      </w:pPr>
+      <w:r>
+        <w:rPr>
+          <w:rFonts w:eastAsia="Calibri" w:cs="Calibri"/>
+          <w:b/>
+        </w:rPr>
+        <w:t>Események</w:t>
+      </w:r>
+      <w:r>
+        <w:rPr>
+          <w:rFonts w:eastAsia="Calibri" w:cs="Calibri"/>
+        </w:rPr>
+        <w:t xml:space="preserve">: </w:t>
+      </w:r>
+    </w:p>
+    <w:p>
+      <w:pPr>
+        <w:pStyle w:val="ListParagraph"/>
+        <w:numPr>
+          <w:ilvl w:val="0"/>
+          <w:numId w:val="7"/>
+        </w:numPr>
+        <w:spacing w:after="160" w:line="259" w:lineRule="auto"/>
+        <w:jc w:val="both"/>
+      </w:pPr>
+      <w:r>
+        <w:t>Tervezési modell alkalmazás rétegbeli szerkezet diagramjainak átbeszélése</w:t>
+      </w:r>
+    </w:p>
+    <w:p>
+      <w:pPr>
+        <w:pStyle w:val="ListParagraph"/>
+        <w:numPr>
+          <w:ilvl w:val="0"/>
+          <w:numId w:val="7"/>
+        </w:numPr>
+        <w:spacing w:after="160" w:line="259" w:lineRule="auto"/>
+        <w:jc w:val="both"/>
+      </w:pPr>
+      <w:r>
+        <w:t>Korábban kialakított osztály struktúrák, kapcsolatok felülvizsgálata</w:t>
+      </w:r>
+    </w:p>
+    <w:p>
+      <w:pPr>
+        <w:jc w:val="both"/>
+      </w:pPr>
+    </w:p>
+    <w:p>
+      <w:pPr>
+        <w:jc w:val="both"/>
+      </w:pPr>
+    </w:p>
+    <w:p>
+      <w:pPr>
+        <w:jc w:val="both"/>
+      </w:pPr>
+    </w:p>
+    <w:p>
+      <w:pPr>
+        <w:jc w:val="both"/>
+      </w:pPr>
+    </w:p>
+    <w:p>
+      <w:pPr>
+        <w:jc w:val="both"/>
+      </w:pPr>
+    </w:p>
+    <w:p>
+      <w:pPr>
+        <w:jc w:val="both"/>
+      </w:pPr>
+    </w:p>
+    <w:p>
+      <w:pPr>
+        <w:jc w:val="both"/>
+      </w:pPr>
+    </w:p>
+    <w:p>
+      <w:pPr>
+        <w:jc w:val="both"/>
+      </w:pPr>
+    </w:p>
+    <w:p>
+      <w:pPr>
+        <w:jc w:val="both"/>
+      </w:pPr>
+    </w:p>
+    <w:p>
+      <w:pPr>
+        <w:jc w:val="both"/>
+      </w:pPr>
+    </w:p>
+    <w:p>
+      <w:pPr>
+        <w:jc w:val="both"/>
+      </w:pPr>
+    </w:p>
+    <w:tbl>
+      <w:tblPr>
+        <w:tblStyle w:val="GridTable1LightAccent1"/>
+        <w:tblW w:w="9045" w:type="dxa"/>
+        <w:tblCellMar>
+          <w:left w:w="113" w:type="dxa"/>
+        </w:tblCellMar>
+        <w:tblLook w:val="04A0" w:firstRow="1" w:lastRow="0" w:firstColumn="1" w:lastColumn="0" w:noHBand="0" w:noVBand="1"/>
+      </w:tblPr>
+      <w:tblGrid>
+        <w:gridCol w:w="3900"/>
+        <w:gridCol w:w="1725"/>
+        <w:gridCol w:w="3420"/>
+      </w:tblGrid>
+      <w:tr>
+        <w:trPr>
+          <w:cnfStyle w:val="100000000000" w:firstRow="1" w:lastRow="0" w:firstColumn="0" w:lastColumn="0" w:oddVBand="0" w:evenVBand="0" w:oddHBand="0" w:evenHBand="0" w:firstRowFirstColumn="0" w:firstRowLastColumn="0" w:lastRowFirstColumn="0" w:lastRowLastColumn="0"/>
+        </w:trPr>
+        <w:tc>
+          <w:tcPr>
+            <w:cnfStyle w:val="001000000000" w:firstRow="0" w:lastRow="0" w:firstColumn="1" w:lastColumn="0" w:oddVBand="0" w:evenVBand="0" w:oddHBand="0" w:evenHBand="0" w:firstRowFirstColumn="0" w:firstRowLastColumn="0" w:lastRowFirstColumn="0" w:lastRowLastColumn="0"/>
+            <w:tcW w:w="3900" w:type="dxa"/>
+            <w:tcBorders>
+              <w:top w:val="nil"/>
+              <w:left w:val="nil"/>
+              <w:bottom w:val="nil"/>
+              <w:right w:val="nil"/>
+            </w:tcBorders>
+            <w:shd w:val="clear" w:color="auto" w:fill="auto"/>
+          </w:tcPr>
+          <w:p>
+            <w:pPr>
+              <w:jc w:val="both"/>
+            </w:pPr>
+            <w:r>
+              <w:rPr>
+                <w:rFonts w:eastAsia="Calibri" w:cs="Calibri"/>
+                <w:b w:val="0"/>
+                <w:bCs w:val="0"/>
+              </w:rPr>
+              <w:t>.........................................................</w:t>
+            </w:r>
+          </w:p>
+        </w:tc>
+        <w:tc>
+          <w:tcPr>
+            <w:tcW w:w="1725" w:type="dxa"/>
+            <w:tcBorders>
+              <w:top w:val="nil"/>
+              <w:left w:val="nil"/>
+              <w:bottom w:val="nil"/>
+              <w:right w:val="nil"/>
+            </w:tcBorders>
+            <w:shd w:val="clear" w:color="auto" w:fill="auto"/>
+          </w:tcPr>
+          <w:p>
+            <w:pPr>
+              <w:cnfStyle w:val="100000000000" w:firstRow="1" w:lastRow="0" w:firstColumn="0" w:lastColumn="0" w:oddVBand="0" w:evenVBand="0" w:oddHBand="0" w:evenHBand="0" w:firstRowFirstColumn="0" w:firstRowLastColumn="0" w:lastRowFirstColumn="0" w:lastRowLastColumn="0"/>
+            </w:pPr>
+          </w:p>
+        </w:tc>
+        <w:tc>
+          <w:tcPr>
+            <w:tcW w:w="3420" w:type="dxa"/>
+            <w:tcBorders>
+              <w:top w:val="nil"/>
+              <w:left w:val="nil"/>
+              <w:bottom w:val="nil"/>
+              <w:right w:val="nil"/>
+            </w:tcBorders>
+            <w:shd w:val="clear" w:color="auto" w:fill="auto"/>
+          </w:tcPr>
+          <w:p>
+            <w:pPr>
+              <w:jc w:val="both"/>
+              <w:cnfStyle w:val="100000000000" w:firstRow="1" w:lastRow="0" w:firstColumn="0" w:lastColumn="0" w:oddVBand="0" w:evenVBand="0" w:oddHBand="0" w:evenHBand="0" w:firstRowFirstColumn="0" w:firstRowLastColumn="0" w:lastRowFirstColumn="0" w:lastRowLastColumn="0"/>
+            </w:pPr>
+            <w:r>
+              <w:rPr>
+                <w:rFonts w:eastAsia="Calibri" w:cs="Calibri"/>
+                <w:b w:val="0"/>
+                <w:bCs w:val="0"/>
+              </w:rPr>
+              <w:t>.........................................................</w:t>
+            </w:r>
+          </w:p>
+        </w:tc>
+      </w:tr>
+      <w:tr>
+        <w:tc>
+          <w:tcPr>
+            <w:cnfStyle w:val="001000000000" w:firstRow="0" w:lastRow="0" w:firstColumn="1" w:lastColumn="0" w:oddVBand="0" w:evenVBand="0" w:oddHBand="0" w:evenHBand="0" w:firstRowFirstColumn="0" w:firstRowLastColumn="0" w:lastRowFirstColumn="0" w:lastRowLastColumn="0"/>
+            <w:tcW w:w="3900" w:type="dxa"/>
+            <w:tcBorders>
+              <w:top w:val="nil"/>
+              <w:left w:val="nil"/>
+              <w:bottom w:val="nil"/>
+              <w:right w:val="nil"/>
+            </w:tcBorders>
+            <w:shd w:val="clear" w:color="auto" w:fill="auto"/>
+          </w:tcPr>
+          <w:p>
+            <w:pPr>
+              <w:jc w:val="center"/>
+              <w:rPr>
+                <w:b w:val="0"/>
+              </w:rPr>
+            </w:pPr>
+            <w:proofErr w:type="spellStart"/>
+            <w:r>
+              <w:rPr>
+                <w:b w:val="0"/>
+              </w:rPr>
+              <w:t>Stricker</w:t>
+            </w:r>
+            <w:proofErr w:type="spellEnd"/>
+            <w:r>
+              <w:rPr>
+                <w:b w:val="0"/>
+              </w:rPr>
+              <w:t xml:space="preserve"> Balázs</w:t>
+            </w:r>
+          </w:p>
+        </w:tc>
+        <w:tc>
+          <w:tcPr>
+            <w:tcW w:w="1725" w:type="dxa"/>
+            <w:tcBorders>
+              <w:top w:val="nil"/>
+              <w:left w:val="nil"/>
+              <w:bottom w:val="nil"/>
+              <w:right w:val="nil"/>
+            </w:tcBorders>
+            <w:shd w:val="clear" w:color="auto" w:fill="auto"/>
+          </w:tcPr>
+          <w:p>
+            <w:pPr>
+              <w:jc w:val="center"/>
+              <w:cnfStyle w:val="000000000000" w:firstRow="0" w:lastRow="0" w:firstColumn="0" w:lastColumn="0" w:oddVBand="0" w:evenVBand="0" w:oddHBand="0" w:evenHBand="0" w:firstRowFirstColumn="0" w:firstRowLastColumn="0" w:lastRowFirstColumn="0" w:lastRowLastColumn="0"/>
+            </w:pPr>
+          </w:p>
+        </w:tc>
+        <w:tc>
+          <w:tcPr>
+            <w:tcW w:w="3420" w:type="dxa"/>
+            <w:tcBorders>
+              <w:top w:val="nil"/>
+              <w:left w:val="nil"/>
+              <w:bottom w:val="nil"/>
+              <w:right w:val="nil"/>
+            </w:tcBorders>
+            <w:shd w:val="clear" w:color="auto" w:fill="auto"/>
+          </w:tcPr>
+          <w:p>
+            <w:pPr>
+              <w:jc w:val="center"/>
+              <w:cnfStyle w:val="000000000000" w:firstRow="0" w:lastRow="0" w:firstColumn="0" w:lastColumn="0" w:oddVBand="0" w:evenVBand="0" w:oddHBand="0" w:evenHBand="0" w:firstRowFirstColumn="0" w:firstRowLastColumn="0" w:lastRowFirstColumn="0" w:lastRowLastColumn="0"/>
+            </w:pPr>
+            <w:r>
+              <w:rPr>
+                <w:rFonts w:eastAsia="Calibri" w:cs="Calibri"/>
+              </w:rPr>
+              <w:t>Hazai Péter</w:t>
+            </w:r>
+          </w:p>
+        </w:tc>
+      </w:tr>
+      <w:tr>
+        <w:tc>
+          <w:tcPr>
+            <w:cnfStyle w:val="001000000000" w:firstRow="0" w:lastRow="0" w:firstColumn="1" w:lastColumn="0" w:oddVBand="0" w:evenVBand="0" w:oddHBand="0" w:evenHBand="0" w:firstRowFirstColumn="0" w:firstRowLastColumn="0" w:lastRowFirstColumn="0" w:lastRowLastColumn="0"/>
+            <w:tcW w:w="3900" w:type="dxa"/>
+            <w:tcBorders>
+              <w:top w:val="nil"/>
+              <w:left w:val="nil"/>
+              <w:bottom w:val="nil"/>
+              <w:right w:val="nil"/>
+            </w:tcBorders>
+            <w:shd w:val="clear" w:color="auto" w:fill="auto"/>
+          </w:tcPr>
+          <w:p>
+            <w:pPr>
+              <w:jc w:val="center"/>
+            </w:pPr>
+            <w:r>
+              <w:rPr>
+                <w:rFonts w:eastAsia="Calibri" w:cs="Calibri"/>
+                <w:b w:val="0"/>
+                <w:bCs w:val="0"/>
+              </w:rPr>
+              <w:t>jegyzőkönyvvezető</w:t>
+            </w:r>
+          </w:p>
+        </w:tc>
+        <w:tc>
+          <w:tcPr>
+            <w:tcW w:w="1725" w:type="dxa"/>
+            <w:tcBorders>
+              <w:top w:val="nil"/>
+              <w:left w:val="nil"/>
+              <w:bottom w:val="nil"/>
+              <w:right w:val="nil"/>
+            </w:tcBorders>
+            <w:shd w:val="clear" w:color="auto" w:fill="auto"/>
+          </w:tcPr>
+          <w:p>
+            <w:pPr>
+              <w:jc w:val="center"/>
+              <w:cnfStyle w:val="000000000000" w:firstRow="0" w:lastRow="0" w:firstColumn="0" w:lastColumn="0" w:oddVBand="0" w:evenVBand="0" w:oddHBand="0" w:evenHBand="0" w:firstRowFirstColumn="0" w:firstRowLastColumn="0" w:lastRowFirstColumn="0" w:lastRowLastColumn="0"/>
+            </w:pPr>
+          </w:p>
+        </w:tc>
+        <w:tc>
+          <w:tcPr>
+            <w:tcW w:w="3420" w:type="dxa"/>
+            <w:tcBorders>
+              <w:top w:val="nil"/>
+              <w:left w:val="nil"/>
+              <w:bottom w:val="nil"/>
+              <w:right w:val="nil"/>
+            </w:tcBorders>
+            <w:shd w:val="clear" w:color="auto" w:fill="auto"/>
+          </w:tcPr>
+          <w:p>
+            <w:pPr>
+              <w:jc w:val="center"/>
+              <w:cnfStyle w:val="000000000000" w:firstRow="0" w:lastRow="0" w:firstColumn="0" w:lastColumn="0" w:oddVBand="0" w:evenVBand="0" w:oddHBand="0" w:evenHBand="0" w:firstRowFirstColumn="0" w:firstRowLastColumn="0" w:lastRowFirstColumn="0" w:lastRowLastColumn="0"/>
+            </w:pPr>
+            <w:r>
+              <w:rPr>
+                <w:rFonts w:eastAsia="Calibri" w:cs="Calibri"/>
+              </w:rPr>
+              <w:t>projektvezető</w:t>
+            </w:r>
+          </w:p>
+        </w:tc>
+      </w:tr>
+    </w:tbl>
+    <w:p>
+      <w:pPr>
+        <w:jc w:val="both"/>
+      </w:pPr>
+    </w:p>
+    <w:p>
+      <w:pPr>
+        <w:pStyle w:val="Heading1"/>
+        <w:ind w:left="720"/>
+      </w:pPr>
+    </w:p>
+    <w:p>
+      <w:pPr>
+        <w:jc w:val="center"/>
+      </w:pPr>
+      <w:r>
+        <w:rPr>
+          <w:b/>
+          <w:bCs/>
+          <w:sz w:val="32"/>
+          <w:szCs w:val="32"/>
+          <w:u w:val="single"/>
+        </w:rPr>
+        <w:t>Jegyzőkönyv</w:t>
+      </w:r>
+    </w:p>
+    <w:p/>
+    <w:p>
+      <w:r>
+        <w:rPr>
+          <w:b/>
+          <w:bCs/>
+        </w:rPr>
+        <w:t>Időpont</w:t>
+      </w:r>
+      <w:r>
+        <w:t>: 2016.03.28.</w:t>
+      </w:r>
+    </w:p>
+    <w:p>
+      <w:r>
+        <w:t xml:space="preserve">Jelen vannak: </w:t>
+      </w:r>
+    </w:p>
+    <w:p>
+      <w:pPr>
+        <w:ind w:firstLine="708"/>
+      </w:pPr>
+      <w:proofErr w:type="spellStart"/>
+      <w:r>
+        <w:t>Breier</w:t>
+      </w:r>
+      <w:proofErr w:type="spellEnd"/>
+      <w:r>
+        <w:t xml:space="preserve"> Balázs – Kapcsolattartó</w:t>
+      </w:r>
+    </w:p>
+    <w:p>
+      <w:pPr>
+        <w:ind w:firstLine="708"/>
+      </w:pPr>
+      <w:r>
+        <w:t xml:space="preserve">Owczarek Artúr </w:t>
+      </w:r>
+      <w:proofErr w:type="gramStart"/>
+      <w:r>
+        <w:t>–  Adminisztrátor</w:t>
+      </w:r>
+      <w:proofErr w:type="gramEnd"/>
+    </w:p>
+    <w:p>
+      <w:pPr>
+        <w:ind w:firstLine="708"/>
+      </w:pPr>
+      <w:r>
+        <w:t xml:space="preserve">Hazai Péter – </w:t>
+      </w:r>
+      <w:proofErr w:type="gramStart"/>
+      <w:r>
+        <w:t>Projekt vezető</w:t>
+      </w:r>
+      <w:proofErr w:type="gramEnd"/>
+    </w:p>
+    <w:p>
+      <w:pPr>
+        <w:ind w:firstLine="708"/>
+      </w:pPr>
+      <w:proofErr w:type="spellStart"/>
+      <w:r>
+        <w:t>Stricker</w:t>
+      </w:r>
+      <w:proofErr w:type="spellEnd"/>
+      <w:r>
+        <w:t xml:space="preserve"> Balázs – Demonstrátor</w:t>
+      </w:r>
+    </w:p>
+    <w:p>
+      <w:pPr>
+        <w:ind w:firstLine="708"/>
+        <w:jc w:val="both"/>
+      </w:pPr>
+    </w:p>
+    <w:p>
+      <w:pPr>
+        <w:ind w:firstLine="708"/>
+        <w:jc w:val="both"/>
+      </w:pPr>
+    </w:p>
+    <w:p>
+      <w:pPr>
+        <w:jc w:val="both"/>
+        <w:rPr>
+          <w:rFonts w:ascii="Calibri" w:eastAsia="Calibri" w:hAnsi="Calibri" w:cs="Calibri"/>
+        </w:rPr>
+      </w:pPr>
+      <w:r>
+        <w:rPr>
+          <w:rFonts w:eastAsia="Calibri" w:cs="Calibri"/>
+          <w:b/>
+        </w:rPr>
+        <w:t>Események</w:t>
+      </w:r>
+      <w:r>
+        <w:rPr>
+          <w:rFonts w:eastAsia="Calibri" w:cs="Calibri"/>
+        </w:rPr>
+        <w:t xml:space="preserve">: </w:t>
+      </w:r>
+    </w:p>
+    <w:p>
+      <w:pPr>
+        <w:pStyle w:val="ListParagraph"/>
+        <w:numPr>
+          <w:ilvl w:val="0"/>
+          <w:numId w:val="8"/>
+        </w:numPr>
+        <w:spacing w:after="160" w:line="259" w:lineRule="auto"/>
+        <w:jc w:val="both"/>
+      </w:pPr>
+      <w:r>
+        <w:t>Tervezési modell alkalmazás rétegbeli szerkezet diagramjainak véglegesítése</w:t>
+      </w:r>
+    </w:p>
+    <w:p>
+      <w:pPr>
+        <w:pStyle w:val="ListParagraph"/>
+        <w:numPr>
+          <w:ilvl w:val="0"/>
+          <w:numId w:val="8"/>
+        </w:numPr>
+        <w:spacing w:after="160" w:line="259" w:lineRule="auto"/>
+        <w:jc w:val="both"/>
+      </w:pPr>
+      <w:r>
+        <w:t>Web alkalmazás modul alkalmazás rétegbeli működésének megbeszélése</w:t>
+      </w:r>
+    </w:p>
+    <w:p>
+      <w:pPr>
+        <w:pStyle w:val="ListParagraph"/>
+        <w:numPr>
+          <w:ilvl w:val="0"/>
+          <w:numId w:val="8"/>
+        </w:numPr>
+        <w:spacing w:after="160" w:line="259" w:lineRule="auto"/>
+        <w:jc w:val="both"/>
+      </w:pPr>
+      <w:r>
+        <w:t>Tervezési modell megjelenítés rétegbeli szerkezet diagramjainak meghatározása</w:t>
+      </w:r>
+    </w:p>
+    <w:p>
+      <w:pPr>
+        <w:jc w:val="both"/>
+      </w:pPr>
+    </w:p>
+    <w:p>
+      <w:pPr>
+        <w:jc w:val="both"/>
+      </w:pPr>
+    </w:p>
+    <w:p>
+      <w:pPr>
+        <w:jc w:val="both"/>
+      </w:pPr>
+    </w:p>
+    <w:p>
+      <w:pPr>
+        <w:jc w:val="both"/>
+      </w:pPr>
+    </w:p>
+    <w:p>
+      <w:pPr>
+        <w:jc w:val="both"/>
+      </w:pPr>
+    </w:p>
+    <w:p>
+      <w:pPr>
+        <w:jc w:val="both"/>
+      </w:pPr>
+    </w:p>
+    <w:p>
+      <w:pPr>
+        <w:jc w:val="both"/>
+      </w:pPr>
+    </w:p>
+    <w:p>
+      <w:pPr>
+        <w:jc w:val="both"/>
+      </w:pPr>
+    </w:p>
+    <w:p>
+      <w:pPr>
+        <w:jc w:val="both"/>
+      </w:pPr>
+    </w:p>
+    <w:p>
+      <w:pPr>
+        <w:jc w:val="both"/>
+      </w:pPr>
+    </w:p>
+    <w:tbl>
+      <w:tblPr>
+        <w:tblStyle w:val="GridTable1LightAccent1"/>
+        <w:tblW w:w="9045" w:type="dxa"/>
+        <w:tblCellMar>
+          <w:left w:w="113" w:type="dxa"/>
+        </w:tblCellMar>
+        <w:tblLook w:val="04A0" w:firstRow="1" w:lastRow="0" w:firstColumn="1" w:lastColumn="0" w:noHBand="0" w:noVBand="1"/>
+      </w:tblPr>
+      <w:tblGrid>
+        <w:gridCol w:w="3900"/>
+        <w:gridCol w:w="1725"/>
+        <w:gridCol w:w="3420"/>
+      </w:tblGrid>
+      <w:tr>
+        <w:trPr>
+          <w:cnfStyle w:val="100000000000" w:firstRow="1" w:lastRow="0" w:firstColumn="0" w:lastColumn="0" w:oddVBand="0" w:evenVBand="0" w:oddHBand="0" w:evenHBand="0" w:firstRowFirstColumn="0" w:firstRowLastColumn="0" w:lastRowFirstColumn="0" w:lastRowLastColumn="0"/>
+        </w:trPr>
+        <w:tc>
+          <w:tcPr>
+            <w:cnfStyle w:val="001000000000" w:firstRow="0" w:lastRow="0" w:firstColumn="1" w:lastColumn="0" w:oddVBand="0" w:evenVBand="0" w:oddHBand="0" w:evenHBand="0" w:firstRowFirstColumn="0" w:firstRowLastColumn="0" w:lastRowFirstColumn="0" w:lastRowLastColumn="0"/>
+            <w:tcW w:w="3900" w:type="dxa"/>
+            <w:tcBorders>
+              <w:top w:val="nil"/>
+              <w:left w:val="nil"/>
+              <w:bottom w:val="nil"/>
+              <w:right w:val="nil"/>
+            </w:tcBorders>
+            <w:shd w:val="clear" w:color="auto" w:fill="auto"/>
+          </w:tcPr>
+          <w:p>
+            <w:pPr>
+              <w:jc w:val="both"/>
+            </w:pPr>
+            <w:r>
+              <w:rPr>
+                <w:rFonts w:eastAsia="Calibri" w:cs="Calibri"/>
+                <w:b w:val="0"/>
+                <w:bCs w:val="0"/>
+              </w:rPr>
+              <w:t>.........................................................</w:t>
+            </w:r>
+          </w:p>
+        </w:tc>
+        <w:tc>
+          <w:tcPr>
+            <w:tcW w:w="1725" w:type="dxa"/>
+            <w:tcBorders>
+              <w:top w:val="nil"/>
+              <w:left w:val="nil"/>
+              <w:bottom w:val="nil"/>
+              <w:right w:val="nil"/>
+            </w:tcBorders>
+            <w:shd w:val="clear" w:color="auto" w:fill="auto"/>
+          </w:tcPr>
+          <w:p>
+            <w:pPr>
+              <w:cnfStyle w:val="100000000000" w:firstRow="1" w:lastRow="0" w:firstColumn="0" w:lastColumn="0" w:oddVBand="0" w:evenVBand="0" w:oddHBand="0" w:evenHBand="0" w:firstRowFirstColumn="0" w:firstRowLastColumn="0" w:lastRowFirstColumn="0" w:lastRowLastColumn="0"/>
+            </w:pPr>
+          </w:p>
+        </w:tc>
+        <w:tc>
+          <w:tcPr>
+            <w:tcW w:w="3420" w:type="dxa"/>
+            <w:tcBorders>
+              <w:top w:val="nil"/>
+              <w:left w:val="nil"/>
+              <w:bottom w:val="nil"/>
+              <w:right w:val="nil"/>
+            </w:tcBorders>
+            <w:shd w:val="clear" w:color="auto" w:fill="auto"/>
+          </w:tcPr>
+          <w:p>
+            <w:pPr>
+              <w:jc w:val="both"/>
+              <w:cnfStyle w:val="100000000000" w:firstRow="1" w:lastRow="0" w:firstColumn="0" w:lastColumn="0" w:oddVBand="0" w:evenVBand="0" w:oddHBand="0" w:evenHBand="0" w:firstRowFirstColumn="0" w:firstRowLastColumn="0" w:lastRowFirstColumn="0" w:lastRowLastColumn="0"/>
+            </w:pPr>
+            <w:r>
+              <w:rPr>
+                <w:rFonts w:eastAsia="Calibri" w:cs="Calibri"/>
+                <w:b w:val="0"/>
+                <w:bCs w:val="0"/>
+              </w:rPr>
+              <w:t>.........................................................</w:t>
+            </w:r>
+          </w:p>
+        </w:tc>
+      </w:tr>
+      <w:tr>
+        <w:tc>
+          <w:tcPr>
+            <w:cnfStyle w:val="001000000000" w:firstRow="0" w:lastRow="0" w:firstColumn="1" w:lastColumn="0" w:oddVBand="0" w:evenVBand="0" w:oddHBand="0" w:evenHBand="0" w:firstRowFirstColumn="0" w:firstRowLastColumn="0" w:lastRowFirstColumn="0" w:lastRowLastColumn="0"/>
+            <w:tcW w:w="3900" w:type="dxa"/>
+            <w:tcBorders>
+              <w:top w:val="nil"/>
+              <w:left w:val="nil"/>
+              <w:bottom w:val="nil"/>
+              <w:right w:val="nil"/>
+            </w:tcBorders>
+            <w:shd w:val="clear" w:color="auto" w:fill="auto"/>
+          </w:tcPr>
+          <w:p>
+            <w:pPr>
+              <w:jc w:val="center"/>
+              <w:rPr>
+                <w:b w:val="0"/>
+              </w:rPr>
+            </w:pPr>
+            <w:proofErr w:type="spellStart"/>
+            <w:r>
+              <w:rPr>
+                <w:b w:val="0"/>
+              </w:rPr>
+              <w:t>Stricker</w:t>
+            </w:r>
+            <w:proofErr w:type="spellEnd"/>
+            <w:r>
+              <w:rPr>
+                <w:b w:val="0"/>
+              </w:rPr>
+              <w:t xml:space="preserve"> Balázs</w:t>
+            </w:r>
+          </w:p>
+        </w:tc>
+        <w:tc>
+          <w:tcPr>
+            <w:tcW w:w="1725" w:type="dxa"/>
+            <w:tcBorders>
+              <w:top w:val="nil"/>
+              <w:left w:val="nil"/>
+              <w:bottom w:val="nil"/>
+              <w:right w:val="nil"/>
+            </w:tcBorders>
+            <w:shd w:val="clear" w:color="auto" w:fill="auto"/>
+          </w:tcPr>
+          <w:p>
+            <w:pPr>
+              <w:jc w:val="center"/>
+              <w:cnfStyle w:val="000000000000" w:firstRow="0" w:lastRow="0" w:firstColumn="0" w:lastColumn="0" w:oddVBand="0" w:evenVBand="0" w:oddHBand="0" w:evenHBand="0" w:firstRowFirstColumn="0" w:firstRowLastColumn="0" w:lastRowFirstColumn="0" w:lastRowLastColumn="0"/>
+            </w:pPr>
+          </w:p>
+        </w:tc>
+        <w:tc>
+          <w:tcPr>
+            <w:tcW w:w="3420" w:type="dxa"/>
+            <w:tcBorders>
+              <w:top w:val="nil"/>
+              <w:left w:val="nil"/>
+              <w:bottom w:val="nil"/>
+              <w:right w:val="nil"/>
+            </w:tcBorders>
+            <w:shd w:val="clear" w:color="auto" w:fill="auto"/>
+          </w:tcPr>
+          <w:p>
+            <w:pPr>
+              <w:jc w:val="center"/>
+              <w:cnfStyle w:val="000000000000" w:firstRow="0" w:lastRow="0" w:firstColumn="0" w:lastColumn="0" w:oddVBand="0" w:evenVBand="0" w:oddHBand="0" w:evenHBand="0" w:firstRowFirstColumn="0" w:firstRowLastColumn="0" w:lastRowFirstColumn="0" w:lastRowLastColumn="0"/>
+            </w:pPr>
+            <w:r>
+              <w:rPr>
+                <w:rFonts w:eastAsia="Calibri" w:cs="Calibri"/>
+              </w:rPr>
+              <w:t>Hazai Péter</w:t>
+            </w:r>
+          </w:p>
+        </w:tc>
+      </w:tr>
+      <w:tr>
+        <w:tc>
+          <w:tcPr>
+            <w:cnfStyle w:val="001000000000" w:firstRow="0" w:lastRow="0" w:firstColumn="1" w:lastColumn="0" w:oddVBand="0" w:evenVBand="0" w:oddHBand="0" w:evenHBand="0" w:firstRowFirstColumn="0" w:firstRowLastColumn="0" w:lastRowFirstColumn="0" w:lastRowLastColumn="0"/>
+            <w:tcW w:w="3900" w:type="dxa"/>
+            <w:tcBorders>
+              <w:top w:val="nil"/>
+              <w:left w:val="nil"/>
+              <w:bottom w:val="nil"/>
+              <w:right w:val="nil"/>
+            </w:tcBorders>
+            <w:shd w:val="clear" w:color="auto" w:fill="auto"/>
+          </w:tcPr>
+          <w:p>
+            <w:pPr>
+              <w:jc w:val="center"/>
+            </w:pPr>
+            <w:r>
+              <w:rPr>
+                <w:rFonts w:eastAsia="Calibri" w:cs="Calibri"/>
+                <w:b w:val="0"/>
+                <w:bCs w:val="0"/>
+              </w:rPr>
+              <w:t>jegyzőkönyvvezető</w:t>
+            </w:r>
+          </w:p>
+        </w:tc>
+        <w:tc>
+          <w:tcPr>
+            <w:tcW w:w="1725" w:type="dxa"/>
+            <w:tcBorders>
+              <w:top w:val="nil"/>
+              <w:left w:val="nil"/>
+              <w:bottom w:val="nil"/>
+              <w:right w:val="nil"/>
+            </w:tcBorders>
+            <w:shd w:val="clear" w:color="auto" w:fill="auto"/>
+          </w:tcPr>
+          <w:p>
+            <w:pPr>
+              <w:jc w:val="center"/>
+              <w:cnfStyle w:val="000000000000" w:firstRow="0" w:lastRow="0" w:firstColumn="0" w:lastColumn="0" w:oddVBand="0" w:evenVBand="0" w:oddHBand="0" w:evenHBand="0" w:firstRowFirstColumn="0" w:firstRowLastColumn="0" w:lastRowFirstColumn="0" w:lastRowLastColumn="0"/>
+            </w:pPr>
+          </w:p>
+        </w:tc>
+        <w:tc>
+          <w:tcPr>
+            <w:tcW w:w="3420" w:type="dxa"/>
+            <w:tcBorders>
+              <w:top w:val="nil"/>
+              <w:left w:val="nil"/>
+              <w:bottom w:val="nil"/>
+              <w:right w:val="nil"/>
+            </w:tcBorders>
+            <w:shd w:val="clear" w:color="auto" w:fill="auto"/>
+          </w:tcPr>
+          <w:p>
+            <w:pPr>
+              <w:jc w:val="center"/>
+              <w:cnfStyle w:val="000000000000" w:firstRow="0" w:lastRow="0" w:firstColumn="0" w:lastColumn="0" w:oddVBand="0" w:evenVBand="0" w:oddHBand="0" w:evenHBand="0" w:firstRowFirstColumn="0" w:firstRowLastColumn="0" w:lastRowFirstColumn="0" w:lastRowLastColumn="0"/>
+            </w:pPr>
+            <w:r>
+              <w:rPr>
+                <w:rFonts w:eastAsia="Calibri" w:cs="Calibri"/>
+              </w:rPr>
+              <w:t>projektvezető</w:t>
+            </w:r>
+          </w:p>
+        </w:tc>
+      </w:tr>
+    </w:tbl>
+    <w:p>
+      <w:pPr>
+        <w:jc w:val="both"/>
+      </w:pPr>
+    </w:p>
+    <w:p>
+      <w:pPr>
+        <w:jc w:val="both"/>
+      </w:pPr>
+    </w:p>
+    <w:p>
+      <w:pPr>
+        <w:jc w:val="center"/>
+      </w:pPr>
+      <w:r>
+        <w:rPr>
+          <w:b/>
+          <w:bCs/>
+          <w:sz w:val="32"/>
+          <w:szCs w:val="32"/>
+          <w:u w:val="single"/>
+        </w:rPr>
+        <w:lastRenderedPageBreak/>
+        <w:t>Jegyzőkönyv</w:t>
+      </w:r>
+    </w:p>
+    <w:p/>
+    <w:p>
+      <w:r>
+        <w:rPr>
+          <w:b/>
+          <w:bCs/>
+        </w:rPr>
+        <w:t>Időpont</w:t>
+      </w:r>
+      <w:r>
+        <w:t>: 2016.03.29.</w:t>
+      </w:r>
+    </w:p>
+    <w:p>
+      <w:r>
+        <w:t xml:space="preserve">Jelen vannak: </w:t>
+      </w:r>
+    </w:p>
+    <w:p>
+      <w:pPr>
+        <w:ind w:firstLine="708"/>
+      </w:pPr>
+      <w:proofErr w:type="spellStart"/>
+      <w:r>
+        <w:t>Breier</w:t>
+      </w:r>
+      <w:proofErr w:type="spellEnd"/>
+      <w:r>
+        <w:t xml:space="preserve"> Balázs – Kapcsolattartó</w:t>
+      </w:r>
+    </w:p>
+    <w:p>
+      <w:pPr>
+        <w:ind w:firstLine="708"/>
+      </w:pPr>
+      <w:r>
+        <w:t xml:space="preserve">Owczarek Artúr </w:t>
+      </w:r>
+      <w:proofErr w:type="gramStart"/>
+      <w:r>
+        <w:t>–  Adminisztrátor</w:t>
+      </w:r>
+      <w:proofErr w:type="gramEnd"/>
+    </w:p>
+    <w:p>
+      <w:pPr>
+        <w:ind w:firstLine="708"/>
+      </w:pPr>
+      <w:r>
+        <w:t xml:space="preserve">Hazai Péter – </w:t>
+      </w:r>
+      <w:proofErr w:type="gramStart"/>
+      <w:r>
+        <w:t>Projekt vezető</w:t>
+      </w:r>
+      <w:proofErr w:type="gramEnd"/>
+    </w:p>
+    <w:p>
+      <w:pPr>
+        <w:ind w:firstLine="708"/>
+      </w:pPr>
+      <w:proofErr w:type="spellStart"/>
+      <w:r>
+        <w:t>Stricker</w:t>
+      </w:r>
+      <w:proofErr w:type="spellEnd"/>
+      <w:r>
+        <w:t xml:space="preserve"> Balázs – Demonstrátor</w:t>
+      </w:r>
+    </w:p>
+    <w:p>
+      <w:pPr>
+        <w:ind w:firstLine="708"/>
+        <w:jc w:val="both"/>
+      </w:pPr>
+    </w:p>
+    <w:p>
+      <w:pPr>
+        <w:ind w:firstLine="708"/>
+        <w:jc w:val="both"/>
+      </w:pPr>
+    </w:p>
+    <w:p>
+      <w:pPr>
+        <w:jc w:val="both"/>
+        <w:rPr>
+          <w:rFonts w:ascii="Calibri" w:eastAsia="Calibri" w:hAnsi="Calibri" w:cs="Calibri"/>
+        </w:rPr>
+      </w:pPr>
+      <w:r>
+        <w:rPr>
+          <w:rFonts w:eastAsia="Calibri" w:cs="Calibri"/>
+          <w:b/>
+        </w:rPr>
+        <w:t>Események</w:t>
+      </w:r>
+      <w:r>
+        <w:rPr>
+          <w:rFonts w:eastAsia="Calibri" w:cs="Calibri"/>
+        </w:rPr>
+        <w:t xml:space="preserve">: </w:t>
+      </w:r>
+    </w:p>
+    <w:p>
+      <w:pPr>
+        <w:pStyle w:val="ListParagraph"/>
+        <w:numPr>
+          <w:ilvl w:val="0"/>
+          <w:numId w:val="9"/>
+        </w:numPr>
+        <w:spacing w:after="160" w:line="259" w:lineRule="auto"/>
+        <w:jc w:val="both"/>
+      </w:pPr>
+      <w:r>
+        <w:t xml:space="preserve">Tervezési </w:t>
+      </w:r>
+      <w:proofErr w:type="gramStart"/>
+      <w:r>
+        <w:t>modell működéssel</w:t>
+      </w:r>
+      <w:proofErr w:type="gramEnd"/>
+      <w:r>
+        <w:t xml:space="preserve"> kapcsolatos használati eset realizációk és </w:t>
+      </w:r>
+      <w:proofErr w:type="spellStart"/>
+      <w:r>
+        <w:t>interface</w:t>
+      </w:r>
+      <w:proofErr w:type="spellEnd"/>
+      <w:r>
+        <w:t xml:space="preserve"> műveletek átbeszélése</w:t>
+      </w:r>
+    </w:p>
+    <w:p>
+      <w:pPr>
+        <w:pStyle w:val="ListParagraph"/>
+        <w:numPr>
+          <w:ilvl w:val="0"/>
+          <w:numId w:val="9"/>
+        </w:numPr>
+        <w:spacing w:after="160" w:line="259" w:lineRule="auto"/>
+        <w:jc w:val="both"/>
+      </w:pPr>
+      <w:r>
+        <w:t>Szekvencia diagramok meghatározása</w:t>
+      </w:r>
+    </w:p>
+    <w:p>
+      <w:pPr>
+        <w:pStyle w:val="ListParagraph"/>
+        <w:numPr>
+          <w:ilvl w:val="0"/>
+          <w:numId w:val="9"/>
+        </w:numPr>
+        <w:spacing w:after="160" w:line="259" w:lineRule="auto"/>
+        <w:jc w:val="both"/>
+      </w:pPr>
+      <w:r>
+        <w:t>Tervezési modell megjelenítés rétegbeli szerkezet diagramjainak véglegesítése</w:t>
+      </w:r>
+    </w:p>
+    <w:p>
+      <w:pPr>
+        <w:jc w:val="both"/>
+      </w:pPr>
+    </w:p>
+    <w:p>
+      <w:pPr>
+        <w:jc w:val="both"/>
+      </w:pPr>
+    </w:p>
+    <w:p>
+      <w:pPr>
+        <w:jc w:val="both"/>
+      </w:pPr>
+    </w:p>
+    <w:p>
+      <w:pPr>
+        <w:jc w:val="both"/>
+      </w:pPr>
+    </w:p>
+    <w:p>
+      <w:pPr>
+        <w:jc w:val="both"/>
+      </w:pPr>
+    </w:p>
+    <w:p>
+      <w:pPr>
+        <w:jc w:val="both"/>
+      </w:pPr>
+    </w:p>
+    <w:p>
+      <w:pPr>
+        <w:jc w:val="both"/>
+      </w:pPr>
+    </w:p>
+    <w:p>
+      <w:pPr>
+        <w:jc w:val="both"/>
+      </w:pPr>
+    </w:p>
+    <w:p>
+      <w:pPr>
+        <w:jc w:val="both"/>
+      </w:pPr>
+    </w:p>
+    <w:p>
+      <w:pPr>
+        <w:jc w:val="both"/>
+      </w:pPr>
+    </w:p>
+    <w:tbl>
+      <w:tblPr>
+        <w:tblStyle w:val="GridTable1LightAccent1"/>
+        <w:tblW w:w="9045" w:type="dxa"/>
+        <w:tblCellMar>
+          <w:left w:w="113" w:type="dxa"/>
+        </w:tblCellMar>
+        <w:tblLook w:val="04A0" w:firstRow="1" w:lastRow="0" w:firstColumn="1" w:lastColumn="0" w:noHBand="0" w:noVBand="1"/>
+      </w:tblPr>
+      <w:tblGrid>
+        <w:gridCol w:w="3900"/>
+        <w:gridCol w:w="1725"/>
+        <w:gridCol w:w="3420"/>
+      </w:tblGrid>
+      <w:tr>
+        <w:trPr>
+          <w:cnfStyle w:val="100000000000" w:firstRow="1" w:lastRow="0" w:firstColumn="0" w:lastColumn="0" w:oddVBand="0" w:evenVBand="0" w:oddHBand="0" w:evenHBand="0" w:firstRowFirstColumn="0" w:firstRowLastColumn="0" w:lastRowFirstColumn="0" w:lastRowLastColumn="0"/>
+        </w:trPr>
+        <w:tc>
+          <w:tcPr>
+            <w:cnfStyle w:val="001000000000" w:firstRow="0" w:lastRow="0" w:firstColumn="1" w:lastColumn="0" w:oddVBand="0" w:evenVBand="0" w:oddHBand="0" w:evenHBand="0" w:firstRowFirstColumn="0" w:firstRowLastColumn="0" w:lastRowFirstColumn="0" w:lastRowLastColumn="0"/>
+            <w:tcW w:w="3900" w:type="dxa"/>
+            <w:tcBorders>
+              <w:top w:val="nil"/>
+              <w:left w:val="nil"/>
+              <w:bottom w:val="nil"/>
+              <w:right w:val="nil"/>
+            </w:tcBorders>
+            <w:shd w:val="clear" w:color="auto" w:fill="auto"/>
+          </w:tcPr>
+          <w:p>
+            <w:pPr>
+              <w:jc w:val="both"/>
+            </w:pPr>
+            <w:bookmarkStart w:id="33" w:name="_GoBack"/>
+            <w:bookmarkEnd w:id="33"/>
+            <w:r>
+              <w:rPr>
+                <w:rFonts w:eastAsia="Calibri" w:cs="Calibri"/>
+                <w:b w:val="0"/>
+                <w:bCs w:val="0"/>
+              </w:rPr>
+              <w:t>.........................................................</w:t>
+            </w:r>
+          </w:p>
+        </w:tc>
+        <w:tc>
+          <w:tcPr>
+            <w:tcW w:w="1725" w:type="dxa"/>
+            <w:tcBorders>
+              <w:top w:val="nil"/>
+              <w:left w:val="nil"/>
+              <w:bottom w:val="nil"/>
+              <w:right w:val="nil"/>
+            </w:tcBorders>
+            <w:shd w:val="clear" w:color="auto" w:fill="auto"/>
+          </w:tcPr>
+          <w:p>
+            <w:pPr>
+              <w:cnfStyle w:val="100000000000" w:firstRow="1" w:lastRow="0" w:firstColumn="0" w:lastColumn="0" w:oddVBand="0" w:evenVBand="0" w:oddHBand="0" w:evenHBand="0" w:firstRowFirstColumn="0" w:firstRowLastColumn="0" w:lastRowFirstColumn="0" w:lastRowLastColumn="0"/>
+            </w:pPr>
+          </w:p>
+        </w:tc>
+        <w:tc>
+          <w:tcPr>
+            <w:tcW w:w="3420" w:type="dxa"/>
+            <w:tcBorders>
+              <w:top w:val="nil"/>
+              <w:left w:val="nil"/>
+              <w:bottom w:val="nil"/>
+              <w:right w:val="nil"/>
+            </w:tcBorders>
+            <w:shd w:val="clear" w:color="auto" w:fill="auto"/>
+          </w:tcPr>
+          <w:p>
+            <w:pPr>
+              <w:jc w:val="both"/>
+              <w:cnfStyle w:val="100000000000" w:firstRow="1" w:lastRow="0" w:firstColumn="0" w:lastColumn="0" w:oddVBand="0" w:evenVBand="0" w:oddHBand="0" w:evenHBand="0" w:firstRowFirstColumn="0" w:firstRowLastColumn="0" w:lastRowFirstColumn="0" w:lastRowLastColumn="0"/>
+            </w:pPr>
+            <w:r>
+              <w:rPr>
+                <w:rFonts w:eastAsia="Calibri" w:cs="Calibri"/>
+                <w:b w:val="0"/>
+                <w:bCs w:val="0"/>
+              </w:rPr>
+              <w:t>.........................................................</w:t>
+            </w:r>
+          </w:p>
+        </w:tc>
+      </w:tr>
+      <w:tr>
+        <w:tc>
+          <w:tcPr>
+            <w:cnfStyle w:val="001000000000" w:firstRow="0" w:lastRow="0" w:firstColumn="1" w:lastColumn="0" w:oddVBand="0" w:evenVBand="0" w:oddHBand="0" w:evenHBand="0" w:firstRowFirstColumn="0" w:firstRowLastColumn="0" w:lastRowFirstColumn="0" w:lastRowLastColumn="0"/>
+            <w:tcW w:w="3900" w:type="dxa"/>
+            <w:tcBorders>
+              <w:top w:val="nil"/>
+              <w:left w:val="nil"/>
+              <w:bottom w:val="nil"/>
+              <w:right w:val="nil"/>
+            </w:tcBorders>
+            <w:shd w:val="clear" w:color="auto" w:fill="auto"/>
+          </w:tcPr>
+          <w:p>
+            <w:pPr>
+              <w:jc w:val="center"/>
+              <w:rPr>
+                <w:b w:val="0"/>
+              </w:rPr>
+            </w:pPr>
+            <w:proofErr w:type="spellStart"/>
+            <w:r>
+              <w:rPr>
+                <w:b w:val="0"/>
+              </w:rPr>
+              <w:t>Stricker</w:t>
+            </w:r>
+            <w:proofErr w:type="spellEnd"/>
+            <w:r>
+              <w:rPr>
+                <w:b w:val="0"/>
+              </w:rPr>
+              <w:t xml:space="preserve"> Balázs</w:t>
+            </w:r>
+          </w:p>
+        </w:tc>
+        <w:tc>
+          <w:tcPr>
+            <w:tcW w:w="1725" w:type="dxa"/>
+            <w:tcBorders>
+              <w:top w:val="nil"/>
+              <w:left w:val="nil"/>
+              <w:bottom w:val="nil"/>
+              <w:right w:val="nil"/>
+            </w:tcBorders>
+            <w:shd w:val="clear" w:color="auto" w:fill="auto"/>
+          </w:tcPr>
+          <w:p>
+            <w:pPr>
+              <w:jc w:val="center"/>
+              <w:cnfStyle w:val="000000000000" w:firstRow="0" w:lastRow="0" w:firstColumn="0" w:lastColumn="0" w:oddVBand="0" w:evenVBand="0" w:oddHBand="0" w:evenHBand="0" w:firstRowFirstColumn="0" w:firstRowLastColumn="0" w:lastRowFirstColumn="0" w:lastRowLastColumn="0"/>
+            </w:pPr>
+          </w:p>
+        </w:tc>
+        <w:tc>
+          <w:tcPr>
+            <w:tcW w:w="3420" w:type="dxa"/>
+            <w:tcBorders>
+              <w:top w:val="nil"/>
+              <w:left w:val="nil"/>
+              <w:bottom w:val="nil"/>
+              <w:right w:val="nil"/>
+            </w:tcBorders>
+            <w:shd w:val="clear" w:color="auto" w:fill="auto"/>
+          </w:tcPr>
+          <w:p>
+            <w:pPr>
+              <w:jc w:val="center"/>
+              <w:cnfStyle w:val="000000000000" w:firstRow="0" w:lastRow="0" w:firstColumn="0" w:lastColumn="0" w:oddVBand="0" w:evenVBand="0" w:oddHBand="0" w:evenHBand="0" w:firstRowFirstColumn="0" w:firstRowLastColumn="0" w:lastRowFirstColumn="0" w:lastRowLastColumn="0"/>
+            </w:pPr>
+            <w:r>
+              <w:rPr>
+                <w:rFonts w:eastAsia="Calibri" w:cs="Calibri"/>
+              </w:rPr>
+              <w:t>Hazai Péter</w:t>
+            </w:r>
+          </w:p>
+        </w:tc>
+      </w:tr>
+      <w:tr>
+        <w:tc>
+          <w:tcPr>
+            <w:cnfStyle w:val="001000000000" w:firstRow="0" w:lastRow="0" w:firstColumn="1" w:lastColumn="0" w:oddVBand="0" w:evenVBand="0" w:oddHBand="0" w:evenHBand="0" w:firstRowFirstColumn="0" w:firstRowLastColumn="0" w:lastRowFirstColumn="0" w:lastRowLastColumn="0"/>
+            <w:tcW w:w="3900" w:type="dxa"/>
+            <w:tcBorders>
+              <w:top w:val="nil"/>
+              <w:left w:val="nil"/>
+              <w:bottom w:val="nil"/>
+              <w:right w:val="nil"/>
+            </w:tcBorders>
+            <w:shd w:val="clear" w:color="auto" w:fill="auto"/>
+          </w:tcPr>
+          <w:p>
+            <w:pPr>
+              <w:jc w:val="center"/>
+            </w:pPr>
+            <w:r>
+              <w:rPr>
+                <w:rFonts w:eastAsia="Calibri" w:cs="Calibri"/>
+                <w:b w:val="0"/>
+                <w:bCs w:val="0"/>
+              </w:rPr>
+              <w:t>jegyzőkönyvvezető</w:t>
+            </w:r>
+          </w:p>
+        </w:tc>
+        <w:tc>
+          <w:tcPr>
+            <w:tcW w:w="1725" w:type="dxa"/>
+            <w:tcBorders>
+              <w:top w:val="nil"/>
+              <w:left w:val="nil"/>
+              <w:bottom w:val="nil"/>
+              <w:right w:val="nil"/>
+            </w:tcBorders>
+            <w:shd w:val="clear" w:color="auto" w:fill="auto"/>
+          </w:tcPr>
+          <w:p>
+            <w:pPr>
+              <w:jc w:val="center"/>
+              <w:cnfStyle w:val="000000000000" w:firstRow="0" w:lastRow="0" w:firstColumn="0" w:lastColumn="0" w:oddVBand="0" w:evenVBand="0" w:oddHBand="0" w:evenHBand="0" w:firstRowFirstColumn="0" w:firstRowLastColumn="0" w:lastRowFirstColumn="0" w:lastRowLastColumn="0"/>
+            </w:pPr>
+          </w:p>
+        </w:tc>
+        <w:tc>
+          <w:tcPr>
+            <w:tcW w:w="3420" w:type="dxa"/>
+            <w:tcBorders>
+              <w:top w:val="nil"/>
+              <w:left w:val="nil"/>
+              <w:bottom w:val="nil"/>
+              <w:right w:val="nil"/>
+            </w:tcBorders>
+            <w:shd w:val="clear" w:color="auto" w:fill="auto"/>
+          </w:tcPr>
+          <w:p>
+            <w:pPr>
+              <w:jc w:val="center"/>
+              <w:cnfStyle w:val="000000000000" w:firstRow="0" w:lastRow="0" w:firstColumn="0" w:lastColumn="0" w:oddVBand="0" w:evenVBand="0" w:oddHBand="0" w:evenHBand="0" w:firstRowFirstColumn="0" w:firstRowLastColumn="0" w:lastRowFirstColumn="0" w:lastRowLastColumn="0"/>
+            </w:pPr>
+            <w:r>
+              <w:rPr>
+                <w:rFonts w:eastAsia="Calibri" w:cs="Calibri"/>
+              </w:rPr>
+              <w:t>projektvezető</w:t>
+            </w:r>
+          </w:p>
+        </w:tc>
+      </w:tr>
+    </w:tbl>
+    <w:p>
+      <w:pPr>
+        <w:jc w:val="both"/>
+      </w:pPr>
     </w:p>
     <w:p>
       <w:pPr>
@@ -11460,6 +12851,92 @@
     </w:lvl>
   </w:abstractNum>
   <w:abstractNum w:abstractNumId="4">
+    <w:nsid w:val="472C32E2"/>
+    <w:multiLevelType w:val="multilevel"/>
+    <w:tmpl w:val="65642A3A"/>
+    <w:lvl w:ilvl="0">
+      <w:start w:val="1"/>
+      <w:numFmt w:val="decimal"/>
+      <w:lvlText w:val="%1."/>
+      <w:lvlJc w:val="left"/>
+      <w:pPr>
+        <w:ind w:left="720" w:hanging="360"/>
+      </w:pPr>
+    </w:lvl>
+    <w:lvl w:ilvl="1">
+      <w:start w:val="1"/>
+      <w:numFmt w:val="lowerLetter"/>
+      <w:lvlText w:val="%2."/>
+      <w:lvlJc w:val="left"/>
+      <w:pPr>
+        <w:ind w:left="1440" w:hanging="360"/>
+      </w:pPr>
+    </w:lvl>
+    <w:lvl w:ilvl="2">
+      <w:start w:val="1"/>
+      <w:numFmt w:val="lowerRoman"/>
+      <w:lvlText w:val="%3."/>
+      <w:lvlJc w:val="right"/>
+      <w:pPr>
+        <w:ind w:left="2160" w:hanging="180"/>
+      </w:pPr>
+    </w:lvl>
+    <w:lvl w:ilvl="3">
+      <w:start w:val="1"/>
+      <w:numFmt w:val="decimal"/>
+      <w:lvlText w:val="%4."/>
+      <w:lvlJc w:val="left"/>
+      <w:pPr>
+        <w:ind w:left="2880" w:hanging="360"/>
+      </w:pPr>
+    </w:lvl>
+    <w:lvl w:ilvl="4">
+      <w:start w:val="1"/>
+      <w:numFmt w:val="lowerLetter"/>
+      <w:lvlText w:val="%5."/>
+      <w:lvlJc w:val="left"/>
+      <w:pPr>
+        <w:ind w:left="3600" w:hanging="360"/>
+      </w:pPr>
+    </w:lvl>
+    <w:lvl w:ilvl="5">
+      <w:start w:val="1"/>
+      <w:numFmt w:val="lowerRoman"/>
+      <w:lvlText w:val="%6."/>
+      <w:lvlJc w:val="right"/>
+      <w:pPr>
+        <w:ind w:left="4320" w:hanging="180"/>
+      </w:pPr>
+    </w:lvl>
+    <w:lvl w:ilvl="6">
+      <w:start w:val="1"/>
+      <w:numFmt w:val="decimal"/>
+      <w:lvlText w:val="%7."/>
+      <w:lvlJc w:val="left"/>
+      <w:pPr>
+        <w:ind w:left="5040" w:hanging="360"/>
+      </w:pPr>
+    </w:lvl>
+    <w:lvl w:ilvl="7">
+      <w:start w:val="1"/>
+      <w:numFmt w:val="lowerLetter"/>
+      <w:lvlText w:val="%8."/>
+      <w:lvlJc w:val="left"/>
+      <w:pPr>
+        <w:ind w:left="5760" w:hanging="360"/>
+      </w:pPr>
+    </w:lvl>
+    <w:lvl w:ilvl="8">
+      <w:start w:val="1"/>
+      <w:numFmt w:val="lowerRoman"/>
+      <w:lvlText w:val="%9."/>
+      <w:lvlJc w:val="right"/>
+      <w:pPr>
+        <w:ind w:left="6480" w:hanging="180"/>
+      </w:pPr>
+    </w:lvl>
+  </w:abstractNum>
+  <w:abstractNum w:abstractNumId="5">
     <w:nsid w:val="4B0660E4"/>
     <w:multiLevelType w:val="hybridMultilevel"/>
     <w:tmpl w:val="29C82ACA"/>
@@ -11572,7 +13049,93 @@
       </w:rPr>
     </w:lvl>
   </w:abstractNum>
-  <w:abstractNum w:abstractNumId="5">
+  <w:abstractNum w:abstractNumId="6">
+    <w:nsid w:val="4BF77ACF"/>
+    <w:multiLevelType w:val="multilevel"/>
+    <w:tmpl w:val="65642A3A"/>
+    <w:lvl w:ilvl="0">
+      <w:start w:val="1"/>
+      <w:numFmt w:val="decimal"/>
+      <w:lvlText w:val="%1."/>
+      <w:lvlJc w:val="left"/>
+      <w:pPr>
+        <w:ind w:left="720" w:hanging="360"/>
+      </w:pPr>
+    </w:lvl>
+    <w:lvl w:ilvl="1">
+      <w:start w:val="1"/>
+      <w:numFmt w:val="lowerLetter"/>
+      <w:lvlText w:val="%2."/>
+      <w:lvlJc w:val="left"/>
+      <w:pPr>
+        <w:ind w:left="1440" w:hanging="360"/>
+      </w:pPr>
+    </w:lvl>
+    <w:lvl w:ilvl="2">
+      <w:start w:val="1"/>
+      <w:numFmt w:val="lowerRoman"/>
+      <w:lvlText w:val="%3."/>
+      <w:lvlJc w:val="right"/>
+      <w:pPr>
+        <w:ind w:left="2160" w:hanging="180"/>
+      </w:pPr>
+    </w:lvl>
+    <w:lvl w:ilvl="3">
+      <w:start w:val="1"/>
+      <w:numFmt w:val="decimal"/>
+      <w:lvlText w:val="%4."/>
+      <w:lvlJc w:val="left"/>
+      <w:pPr>
+        <w:ind w:left="2880" w:hanging="360"/>
+      </w:pPr>
+    </w:lvl>
+    <w:lvl w:ilvl="4">
+      <w:start w:val="1"/>
+      <w:numFmt w:val="lowerLetter"/>
+      <w:lvlText w:val="%5."/>
+      <w:lvlJc w:val="left"/>
+      <w:pPr>
+        <w:ind w:left="3600" w:hanging="360"/>
+      </w:pPr>
+    </w:lvl>
+    <w:lvl w:ilvl="5">
+      <w:start w:val="1"/>
+      <w:numFmt w:val="lowerRoman"/>
+      <w:lvlText w:val="%6."/>
+      <w:lvlJc w:val="right"/>
+      <w:pPr>
+        <w:ind w:left="4320" w:hanging="180"/>
+      </w:pPr>
+    </w:lvl>
+    <w:lvl w:ilvl="6">
+      <w:start w:val="1"/>
+      <w:numFmt w:val="decimal"/>
+      <w:lvlText w:val="%7."/>
+      <w:lvlJc w:val="left"/>
+      <w:pPr>
+        <w:ind w:left="5040" w:hanging="360"/>
+      </w:pPr>
+    </w:lvl>
+    <w:lvl w:ilvl="7">
+      <w:start w:val="1"/>
+      <w:numFmt w:val="lowerLetter"/>
+      <w:lvlText w:val="%8."/>
+      <w:lvlJc w:val="left"/>
+      <w:pPr>
+        <w:ind w:left="5760" w:hanging="360"/>
+      </w:pPr>
+    </w:lvl>
+    <w:lvl w:ilvl="8">
+      <w:start w:val="1"/>
+      <w:numFmt w:val="lowerRoman"/>
+      <w:lvlText w:val="%9."/>
+      <w:lvlJc w:val="right"/>
+      <w:pPr>
+        <w:ind w:left="6480" w:hanging="180"/>
+      </w:pPr>
+    </w:lvl>
+  </w:abstractNum>
+  <w:abstractNum w:abstractNumId="7">
     <w:nsid w:val="6C3752F9"/>
     <w:multiLevelType w:val="hybridMultilevel"/>
     <w:tmpl w:val="DA9C0E3E"/>
@@ -11661,14 +13224,100 @@
       </w:pPr>
     </w:lvl>
   </w:abstractNum>
+  <w:abstractNum w:abstractNumId="8">
+    <w:nsid w:val="72C96B8E"/>
+    <w:multiLevelType w:val="multilevel"/>
+    <w:tmpl w:val="65642A3A"/>
+    <w:lvl w:ilvl="0">
+      <w:start w:val="1"/>
+      <w:numFmt w:val="decimal"/>
+      <w:lvlText w:val="%1."/>
+      <w:lvlJc w:val="left"/>
+      <w:pPr>
+        <w:ind w:left="720" w:hanging="360"/>
+      </w:pPr>
+    </w:lvl>
+    <w:lvl w:ilvl="1">
+      <w:start w:val="1"/>
+      <w:numFmt w:val="lowerLetter"/>
+      <w:lvlText w:val="%2."/>
+      <w:lvlJc w:val="left"/>
+      <w:pPr>
+        <w:ind w:left="1440" w:hanging="360"/>
+      </w:pPr>
+    </w:lvl>
+    <w:lvl w:ilvl="2">
+      <w:start w:val="1"/>
+      <w:numFmt w:val="lowerRoman"/>
+      <w:lvlText w:val="%3."/>
+      <w:lvlJc w:val="right"/>
+      <w:pPr>
+        <w:ind w:left="2160" w:hanging="180"/>
+      </w:pPr>
+    </w:lvl>
+    <w:lvl w:ilvl="3">
+      <w:start w:val="1"/>
+      <w:numFmt w:val="decimal"/>
+      <w:lvlText w:val="%4."/>
+      <w:lvlJc w:val="left"/>
+      <w:pPr>
+        <w:ind w:left="2880" w:hanging="360"/>
+      </w:pPr>
+    </w:lvl>
+    <w:lvl w:ilvl="4">
+      <w:start w:val="1"/>
+      <w:numFmt w:val="lowerLetter"/>
+      <w:lvlText w:val="%5."/>
+      <w:lvlJc w:val="left"/>
+      <w:pPr>
+        <w:ind w:left="3600" w:hanging="360"/>
+      </w:pPr>
+    </w:lvl>
+    <w:lvl w:ilvl="5">
+      <w:start w:val="1"/>
+      <w:numFmt w:val="lowerRoman"/>
+      <w:lvlText w:val="%6."/>
+      <w:lvlJc w:val="right"/>
+      <w:pPr>
+        <w:ind w:left="4320" w:hanging="180"/>
+      </w:pPr>
+    </w:lvl>
+    <w:lvl w:ilvl="6">
+      <w:start w:val="1"/>
+      <w:numFmt w:val="decimal"/>
+      <w:lvlText w:val="%7."/>
+      <w:lvlJc w:val="left"/>
+      <w:pPr>
+        <w:ind w:left="5040" w:hanging="360"/>
+      </w:pPr>
+    </w:lvl>
+    <w:lvl w:ilvl="7">
+      <w:start w:val="1"/>
+      <w:numFmt w:val="lowerLetter"/>
+      <w:lvlText w:val="%8."/>
+      <w:lvlJc w:val="left"/>
+      <w:pPr>
+        <w:ind w:left="5760" w:hanging="360"/>
+      </w:pPr>
+    </w:lvl>
+    <w:lvl w:ilvl="8">
+      <w:start w:val="1"/>
+      <w:numFmt w:val="lowerRoman"/>
+      <w:lvlText w:val="%9."/>
+      <w:lvlJc w:val="right"/>
+      <w:pPr>
+        <w:ind w:left="6480" w:hanging="180"/>
+      </w:pPr>
+    </w:lvl>
+  </w:abstractNum>
   <w:num w:numId="1">
-    <w:abstractNumId w:val="4"/>
+    <w:abstractNumId w:val="5"/>
   </w:num>
   <w:num w:numId="2">
     <w:abstractNumId w:val="3"/>
   </w:num>
   <w:num w:numId="3">
-    <w:abstractNumId w:val="5"/>
+    <w:abstractNumId w:val="7"/>
   </w:num>
   <w:num w:numId="4">
     <w:abstractNumId w:val="2"/>
@@ -11678,6 +13327,15 @@
   </w:num>
   <w:num w:numId="6">
     <w:abstractNumId w:val="0"/>
+  </w:num>
+  <w:num w:numId="7">
+    <w:abstractNumId w:val="4"/>
+  </w:num>
+  <w:num w:numId="8">
+    <w:abstractNumId w:val="6"/>
+  </w:num>
+  <w:num w:numId="9">
+    <w:abstractNumId w:val="8"/>
   </w:num>
 </w:numbering>
 </file>
@@ -12278,6 +13936,66 @@
       <w:color w:val="4F81BD" w:themeColor="accent1"/>
     </w:rPr>
   </w:style>
+  <w:style w:type="table" w:customStyle="1" w:styleId="GridTable1LightAccent1">
+    <w:name w:val="Grid Table 1 Light Accent 1"/>
+    <w:basedOn w:val="TableNormal"/>
+    <w:uiPriority w:val="46"/>
+    <w:rsid w:val="00275696"/>
+    <w:pPr>
+      <w:spacing w:after="0" w:line="240" w:lineRule="auto"/>
+    </w:pPr>
+    <w:rPr>
+      <w:sz w:val="20"/>
+    </w:rPr>
+    <w:tblPr>
+      <w:tblStyleRowBandSize w:val="1"/>
+      <w:tblStyleColBandSize w:val="1"/>
+      <w:tblBorders>
+        <w:top w:val="single" w:sz="4" w:space="0" w:color="B8CCE4" w:themeColor="accent1" w:themeTint="66"/>
+        <w:left w:val="single" w:sz="4" w:space="0" w:color="B8CCE4" w:themeColor="accent1" w:themeTint="66"/>
+        <w:bottom w:val="single" w:sz="4" w:space="0" w:color="B8CCE4" w:themeColor="accent1" w:themeTint="66"/>
+        <w:right w:val="single" w:sz="4" w:space="0" w:color="B8CCE4" w:themeColor="accent1" w:themeTint="66"/>
+        <w:insideH w:val="single" w:sz="4" w:space="0" w:color="B8CCE4" w:themeColor="accent1" w:themeTint="66"/>
+        <w:insideV w:val="single" w:sz="4" w:space="0" w:color="B8CCE4" w:themeColor="accent1" w:themeTint="66"/>
+      </w:tblBorders>
+    </w:tblPr>
+    <w:tblStylePr w:type="firstRow">
+      <w:rPr>
+        <w:b/>
+        <w:bCs/>
+      </w:rPr>
+      <w:tblPr/>
+      <w:tcPr>
+        <w:tcBorders>
+          <w:bottom w:val="single" w:sz="12" w:space="0" w:color="4F81BD" w:themeColor="accent1"/>
+        </w:tcBorders>
+      </w:tcPr>
+    </w:tblStylePr>
+    <w:tblStylePr w:type="lastRow">
+      <w:rPr>
+        <w:b/>
+        <w:bCs/>
+      </w:rPr>
+      <w:tblPr/>
+      <w:tcPr>
+        <w:tcBorders>
+          <w:top w:val="double" w:sz="2" w:space="0" w:color="4F81BD" w:themeColor="accent1"/>
+        </w:tcBorders>
+      </w:tcPr>
+    </w:tblStylePr>
+    <w:tblStylePr w:type="firstCol">
+      <w:rPr>
+        <w:b/>
+        <w:bCs/>
+      </w:rPr>
+    </w:tblStylePr>
+    <w:tblStylePr w:type="lastCol">
+      <w:rPr>
+        <w:b/>
+        <w:bCs/>
+      </w:rPr>
+    </w:tblStylePr>
+  </w:style>
 </w:styles>
 </file>
 
@@ -12877,6 +14595,66 @@
       <w:color w:val="4F81BD" w:themeColor="accent1"/>
     </w:rPr>
   </w:style>
+  <w:style w:type="table" w:customStyle="1" w:styleId="GridTable1LightAccent1">
+    <w:name w:val="Grid Table 1 Light Accent 1"/>
+    <w:basedOn w:val="TableNormal"/>
+    <w:uiPriority w:val="46"/>
+    <w:rsid w:val="00275696"/>
+    <w:pPr>
+      <w:spacing w:after="0" w:line="240" w:lineRule="auto"/>
+    </w:pPr>
+    <w:rPr>
+      <w:sz w:val="20"/>
+    </w:rPr>
+    <w:tblPr>
+      <w:tblStyleRowBandSize w:val="1"/>
+      <w:tblStyleColBandSize w:val="1"/>
+      <w:tblBorders>
+        <w:top w:val="single" w:sz="4" w:space="0" w:color="B8CCE4" w:themeColor="accent1" w:themeTint="66"/>
+        <w:left w:val="single" w:sz="4" w:space="0" w:color="B8CCE4" w:themeColor="accent1" w:themeTint="66"/>
+        <w:bottom w:val="single" w:sz="4" w:space="0" w:color="B8CCE4" w:themeColor="accent1" w:themeTint="66"/>
+        <w:right w:val="single" w:sz="4" w:space="0" w:color="B8CCE4" w:themeColor="accent1" w:themeTint="66"/>
+        <w:insideH w:val="single" w:sz="4" w:space="0" w:color="B8CCE4" w:themeColor="accent1" w:themeTint="66"/>
+        <w:insideV w:val="single" w:sz="4" w:space="0" w:color="B8CCE4" w:themeColor="accent1" w:themeTint="66"/>
+      </w:tblBorders>
+    </w:tblPr>
+    <w:tblStylePr w:type="firstRow">
+      <w:rPr>
+        <w:b/>
+        <w:bCs/>
+      </w:rPr>
+      <w:tblPr/>
+      <w:tcPr>
+        <w:tcBorders>
+          <w:bottom w:val="single" w:sz="12" w:space="0" w:color="4F81BD" w:themeColor="accent1"/>
+        </w:tcBorders>
+      </w:tcPr>
+    </w:tblStylePr>
+    <w:tblStylePr w:type="lastRow">
+      <w:rPr>
+        <w:b/>
+        <w:bCs/>
+      </w:rPr>
+      <w:tblPr/>
+      <w:tcPr>
+        <w:tcBorders>
+          <w:top w:val="double" w:sz="2" w:space="0" w:color="4F81BD" w:themeColor="accent1"/>
+        </w:tcBorders>
+      </w:tcPr>
+    </w:tblStylePr>
+    <w:tblStylePr w:type="firstCol">
+      <w:rPr>
+        <w:b/>
+        <w:bCs/>
+      </w:rPr>
+    </w:tblStylePr>
+    <w:tblStylePr w:type="lastCol">
+      <w:rPr>
+        <w:b/>
+        <w:bCs/>
+      </w:rPr>
+    </w:tblStylePr>
+  </w:style>
 </w:styles>
 </file>
 
@@ -13170,7 +14948,7 @@
 </file>
 
 <file path=customXml/itemProps1.xml><?xml version="1.0" encoding="utf-8"?>
-<ds:datastoreItem xmlns:ds="http://schemas.openxmlformats.org/officeDocument/2006/customXml" ds:itemID="{96EC0827-AB53-4CB8-91A0-3BF95998E51F}">
+<ds:datastoreItem xmlns:ds="http://schemas.openxmlformats.org/officeDocument/2006/customXml" ds:itemID="{64116E7D-314F-4EBB-8216-263FDE6D517D}">
   <ds:schemaRefs>
     <ds:schemaRef ds:uri="http://schemas.openxmlformats.org/officeDocument/2006/bibliography"/>
   </ds:schemaRefs>

</xml_diff>